<commit_message>
Der kan nu laves generiske informationstabeller
</commit_message>
<xml_diff>
--- a/Journalfoeringssystem/TemplateFiles/Templates/Generic/Informationstabel, Generic_Liggende - template.docx
+++ b/Journalfoeringssystem/TemplateFiles/Templates/Generic/Informationstabel, Generic_Liggende - template.docx
@@ -438,6 +438,7 @@
                 <w:tab w:val="left" w:pos="5910"/>
               </w:tabs>
             </w:pPr>
+            <w:proofErr w:type="gramStart"/>
             <w:r>
               <w:rPr>
                 <w:rFonts w:ascii="Arial Black" w:hAnsi="Arial Black"/>
@@ -448,6 +449,7 @@
               </w:rPr>
               <w:t>Informationstabel  -</w:t>
             </w:r>
+            <w:proofErr w:type="gramEnd"/>
             <w:r>
               <w:rPr>
                 <w:rFonts w:ascii="Arial Black" w:hAnsi="Arial Black"/>
@@ -458,46 +460,37 @@
               </w:rPr>
               <w:t xml:space="preserve"> </w:t>
             </w:r>
-            <w:r>
-              <w:rPr>
-                <w:rFonts w:ascii="Arial Black" w:hAnsi="Arial Black"/>
-                <w:b/>
-                <w:bCs/>
-                <w:sz w:val="72"/>
-                <w:szCs w:val="72"/>
-              </w:rPr>
-              <w:t>Kraniofa</w:t>
-            </w:r>
-            <w:r>
-              <w:rPr>
-                <w:rFonts w:ascii="Arial Black" w:hAnsi="Arial Black"/>
-                <w:b/>
-                <w:bCs/>
-                <w:sz w:val="72"/>
-                <w:szCs w:val="72"/>
-              </w:rPr>
-              <w:t>c</w:t>
-            </w:r>
-            <w:r>
-              <w:rPr>
-                <w:rFonts w:ascii="Arial Black" w:hAnsi="Arial Black"/>
-                <w:b/>
-                <w:bCs/>
-                <w:sz w:val="72"/>
-                <w:szCs w:val="72"/>
-              </w:rPr>
-              <w:t>ia</w:t>
-            </w:r>
-            <w:r>
-              <w:rPr>
-                <w:rFonts w:ascii="Arial Black" w:hAnsi="Arial Black"/>
-                <w:b/>
-                <w:bCs/>
-                <w:sz w:val="72"/>
-                <w:szCs w:val="72"/>
-              </w:rPr>
-              <w:t>l</w:t>
-            </w:r>
+            <w:sdt>
+              <w:sdtPr>
+                <w:rPr>
+                  <w:rFonts w:ascii="Arial Black" w:hAnsi="Arial Black"/>
+                  <w:b/>
+                  <w:bCs/>
+                  <w:sz w:val="72"/>
+                  <w:szCs w:val="72"/>
+                </w:rPr>
+                <w:alias w:val="Headline"/>
+                <w:tag w:val="Headline"/>
+                <w:id w:val="1024824094"/>
+                <w:placeholder>
+                  <w:docPart w:val="DefaultPlaceholder_-1854013440"/>
+                </w:placeholder>
+                <w:text/>
+              </w:sdtPr>
+              <w:sdtEndPr/>
+              <w:sdtContent>
+                <w:r>
+                  <w:rPr>
+                    <w:rFonts w:ascii="Arial Black" w:hAnsi="Arial Black"/>
+                    <w:b/>
+                    <w:bCs/>
+                    <w:sz w:val="72"/>
+                    <w:szCs w:val="72"/>
+                  </w:rPr>
+                  <w:t>XXXX</w:t>
+                </w:r>
+              </w:sdtContent>
+            </w:sdt>
           </w:p>
         </w:tc>
       </w:tr>
@@ -914,7 +907,7 @@
                           <w:sz w:val="28"/>
                           <w:szCs w:val="28"/>
                         </w:rPr>
-                        <w:t>XXXXXXXXXXXXXXXXXXXXXXXXXXXXXXXXXXXXXXXXXXXXXXXXXXXXXXXXXXXXXXXXXXXXXXXXXXXXXXXXXXXXXXXXXXXXXXXXXXXXXXXXXXXXXXXXXXXX</w:t>
+                        <w:t>XXXXXXXXXXXXXXXXXXXXXXXXXXXXXXXXXXXXXXXXXXXXXXXXXXXXXXXXXXXXXXXXXXXXXXXXXXXXXXXXXXXXXXXXXXXXXXXXXXXXXXXXXXXX</w:t>
                       </w:r>
                     </w:p>
                   </w:sdtContent>
@@ -1084,16 +1077,16 @@
                     <w:rPr>
                       <w:b/>
                       <w:bCs/>
-                      <w:sz w:val="32"/>
-                      <w:szCs w:val="32"/>
+                      <w:sz w:val="28"/>
+                      <w:szCs w:val="28"/>
                     </w:rPr>
                   </w:pPr>
                   <w:r>
                     <w:rPr>
                       <w:b/>
                       <w:bCs/>
-                      <w:sz w:val="32"/>
-                      <w:szCs w:val="32"/>
+                      <w:sz w:val="28"/>
+                      <w:szCs w:val="28"/>
                     </w:rPr>
                     <w:t>Bemærkninger:</w:t>
                   </w:r>
@@ -1204,7 +1197,16 @@
                       <w:sz w:val="28"/>
                       <w:szCs w:val="28"/>
                     </w:rPr>
-                    <w:t>Saveguide:</w:t>
+                    <w:t>G</w:t>
+                  </w:r>
+                  <w:r>
+                    <w:rPr>
+                      <w:b/>
+                      <w:bCs/>
+                      <w:sz w:val="28"/>
+                      <w:szCs w:val="28"/>
+                    </w:rPr>
+                    <w:t>uide:</w:t>
                   </w:r>
                 </w:p>
               </w:tc>
@@ -1219,8 +1221,8 @@
                     <w:sz w:val="20"/>
                     <w:szCs w:val="20"/>
                   </w:rPr>
-                  <w:alias w:val="CuttingGuideText"/>
-                  <w:tag w:val="CuttingGuideText"/>
+                  <w:alias w:val="GuideText"/>
+                  <w:tag w:val="GuideText"/>
                   <w:id w:val="-315489074"/>
                   <w:placeholder>
                     <w:docPart w:val="A61464F472224C8481066B8A15D4105B"/>
@@ -1350,8 +1352,8 @@
                     <w:sz w:val="28"/>
                     <w:szCs w:val="28"/>
                   </w:rPr>
-                  <w:alias w:val="Scanning"/>
-                  <w:tag w:val="Scanning"/>
+                  <w:alias w:val="Scanning1"/>
+                  <w:tag w:val="Scanning1"/>
                   <w:id w:val="-419102942"/>
                   <w:placeholder>
                     <w:docPart w:val="DefaultPlaceholder_-1854013440"/>
@@ -1388,8 +1390,8 @@
                     <w:sz w:val="28"/>
                     <w:szCs w:val="28"/>
                   </w:rPr>
-                  <w:alias w:val="DateOfScanning"/>
-                  <w:tag w:val="DateOfScanning"/>
+                  <w:alias w:val="Scanning1Date"/>
+                  <w:tag w:val="Scanning1Date"/>
                   <w:id w:val="-1639332605"/>
                   <w:placeholder>
                     <w:docPart w:val="DefaultPlaceholder_-1854013440"/>
@@ -1426,8 +1428,8 @@
                     <w:sz w:val="28"/>
                     <w:szCs w:val="28"/>
                   </w:rPr>
-                  <w:alias w:val="Serie"/>
-                  <w:tag w:val="Serie"/>
+                  <w:alias w:val="Scanning1Serie"/>
+                  <w:tag w:val="Scanning1Serie"/>
                   <w:id w:val="198525176"/>
                   <w:placeholder>
                     <w:docPart w:val="DefaultPlaceholder_-1854013440"/>
@@ -1459,6 +1461,125 @@
                 </w:sdtContent>
               </w:sdt>
             </w:tr>
+            <w:tr>
+              <w:trPr>
+                <w:trHeight w:val="425"/>
+              </w:trPr>
+              <w:tc>
+                <w:tcPr>
+                  <w:tcW w:w="2108" w:type="dxa"/>
+                </w:tcPr>
+                <w:sdt>
+                  <w:sdtPr>
+                    <w:rPr>
+                      <w:sz w:val="28"/>
+                      <w:szCs w:val="28"/>
+                    </w:rPr>
+                    <w:alias w:val="Scanning2"/>
+                    <w:tag w:val="Scanning2"/>
+                    <w:id w:val="-1520301043"/>
+                    <w:placeholder>
+                      <w:docPart w:val="DefaultPlaceholder_-1854013440"/>
+                    </w:placeholder>
+                    <w:text/>
+                  </w:sdtPr>
+                  <w:sdtEndPr/>
+                  <w:sdtContent>
+                    <w:p>
+                      <w:pPr>
+                        <w:rPr>
+                          <w:sz w:val="28"/>
+                          <w:szCs w:val="28"/>
+                        </w:rPr>
+                      </w:pPr>
+                      <w:r>
+                        <w:rPr>
+                          <w:sz w:val="28"/>
+                          <w:szCs w:val="28"/>
+                        </w:rPr>
+                        <w:t>XXXX</w:t>
+                      </w:r>
+                    </w:p>
+                  </w:sdtContent>
+                </w:sdt>
+              </w:tc>
+              <w:tc>
+                <w:tcPr>
+                  <w:tcW w:w="2555" w:type="dxa"/>
+                </w:tcPr>
+                <w:sdt>
+                  <w:sdtPr>
+                    <w:rPr>
+                      <w:sz w:val="28"/>
+                      <w:szCs w:val="28"/>
+                    </w:rPr>
+                    <w:alias w:val="Scanning2Date"/>
+                    <w:tag w:val="Scanning2Date"/>
+                    <w:id w:val="-1466494399"/>
+                    <w:placeholder>
+                      <w:docPart w:val="DefaultPlaceholder_-1854013440"/>
+                    </w:placeholder>
+                    <w:text/>
+                  </w:sdtPr>
+                  <w:sdtEndPr/>
+                  <w:sdtContent>
+                    <w:p>
+                      <w:pPr>
+                        <w:rPr>
+                          <w:sz w:val="28"/>
+                          <w:szCs w:val="28"/>
+                        </w:rPr>
+                      </w:pPr>
+                      <w:r>
+                        <w:rPr>
+                          <w:sz w:val="28"/>
+                          <w:szCs w:val="28"/>
+                        </w:rPr>
+                        <w:t>XXXX</w:t>
+                      </w:r>
+                    </w:p>
+                  </w:sdtContent>
+                </w:sdt>
+              </w:tc>
+              <w:tc>
+                <w:tcPr>
+                  <w:tcW w:w="1134" w:type="dxa"/>
+                </w:tcPr>
+                <w:sdt>
+                  <w:sdtPr>
+                    <w:rPr>
+                      <w:sz w:val="28"/>
+                      <w:szCs w:val="28"/>
+                    </w:rPr>
+                    <w:alias w:val="Scanning2Serie"/>
+                    <w:tag w:val="Scanning2Serie"/>
+                    <w:id w:val="1067460492"/>
+                    <w:placeholder>
+                      <w:docPart w:val="DefaultPlaceholder_-1854013440"/>
+                    </w:placeholder>
+                    <w:text/>
+                  </w:sdtPr>
+                  <w:sdtEndPr/>
+                  <w:sdtContent>
+                    <w:p>
+                      <w:pPr>
+                        <w:rPr>
+                          <w:sz w:val="28"/>
+                          <w:szCs w:val="28"/>
+                        </w:rPr>
+                      </w:pPr>
+                      <w:r>
+                        <w:rPr>
+                          <w:sz w:val="28"/>
+                          <w:szCs w:val="28"/>
+                        </w:rPr>
+                        <w:t>XX</w:t>
+                      </w:r>
+                    </w:p>
+                  </w:sdtContent>
+                </w:sdt>
+              </w:tc>
+            </w:tr>
           </w:tbl>
           <w:p>
             <w:pPr>
@@ -1470,6 +1591,7 @@
               </w:rPr>
             </w:pPr>
           </w:p>
+          <w:bookmarkStart w:id="0" w:name="_Hlk115248082" w:displacedByCustomXml="next"/>
           <w:sdt>
             <w:sdtPr>
               <w:rPr>
@@ -1557,6 +1679,7 @@
               </w:p>
             </w:sdtContent>
           </w:sdt>
+          <w:bookmarkEnd w:id="0" w:displacedByCustomXml="prev"/>
           <w:p>
             <w:pPr>
               <w:jc w:val="right"/>
@@ -1684,6 +1807,7 @@
           <w:tcPr>
             <w:tcW w:w="6658" w:type="dxa"/>
           </w:tcPr>
+          <w:bookmarkStart w:id="1" w:name="_Hlk115266298"/>
           <w:p>
             <w:pPr>
               <w:jc w:val="center"/>
@@ -1769,6 +1893,7 @@
                 </w:r>
               </w:sdtContent>
             </w:sdt>
+            <w:bookmarkEnd w:id="1"/>
           </w:p>
         </w:tc>
         <w:tc>
@@ -2214,6 +2339,7 @@
       <w:pPr>
         <w:pStyle w:val="Overskrift1"/>
       </w:pPr>
+      <w:bookmarkStart w:id="2" w:name="_Hlk115260385"/>
       <w:r>
         <w:lastRenderedPageBreak/>
         <w:t>Præoperativ situation</w:t>
@@ -2484,81 +2610,6 @@
                 </w:r>
               </w:sdtContent>
             </w:sdt>
-            <w:sdt>
-              <w:sdtPr>
-                <w:rPr>
-                  <w:b/>
-                  <w:bCs/>
-                  <w:sz w:val="32"/>
-                  <w:szCs w:val="32"/>
-                </w:rPr>
-                <w:alias w:val="PreOperativeSituation5"/>
-                <w:tag w:val="PreOperativeSituation5"/>
-                <w:id w:val="-1265756771"/>
-                <w:showingPlcHdr/>
-                <w:picture/>
-              </w:sdtPr>
-              <w:sdtEndPr/>
-              <w:sdtContent>
-                <w:r>
-                  <w:rPr>
-                    <w:b/>
-                    <w:bCs/>
-                    <w:noProof/>
-                    <w:sz w:val="32"/>
-                    <w:szCs w:val="32"/>
-                  </w:rPr>
-                  <w:drawing>
-                    <wp:inline distT="0" distB="0" distL="0" distR="0" wp14:anchorId="7E2B2322" wp14:editId="1824D22D">
-                      <wp:extent cx="2593075" cy="2593075"/>
-                      <wp:effectExtent l="0" t="0" r="0" b="0"/>
-                      <wp:docPr id="9" name="Billede 4"/>
-                      <wp:cNvGraphicFramePr>
-                        <a:graphicFrameLocks xmlns:a="http://schemas.openxmlformats.org/drawingml/2006/main" noChangeAspect="1"/>
-                      </wp:cNvGraphicFramePr>
-                      <a:graphic xmlns:a="http://schemas.openxmlformats.org/drawingml/2006/main">
-                        <a:graphicData uri="http://schemas.openxmlformats.org/drawingml/2006/picture">
-                          <pic:pic xmlns:pic="http://schemas.openxmlformats.org/drawingml/2006/picture">
-                            <pic:nvPicPr>
-                              <pic:cNvPr id="0" name="Picture 4"/>
-                              <pic:cNvPicPr>
-                                <a:picLocks noChangeAspect="1" noChangeArrowheads="1"/>
-                              </pic:cNvPicPr>
-                            </pic:nvPicPr>
-                            <pic:blipFill>
-                              <a:blip r:embed="rId8">
-                                <a:extLst>
-                                  <a:ext uri="{28A0092B-C50C-407E-A947-70E740481C1C}">
-                                    <a14:useLocalDpi xmlns:a14="http://schemas.microsoft.com/office/drawing/2010/main" val="0"/>
-                                  </a:ext>
-                                </a:extLst>
-                              </a:blip>
-                              <a:srcRect/>
-                              <a:stretch>
-                                <a:fillRect/>
-                              </a:stretch>
-                            </pic:blipFill>
-                            <pic:spPr bwMode="auto">
-                              <a:xfrm>
-                                <a:off x="0" y="0"/>
-                                <a:ext cx="2605670" cy="2605670"/>
-                              </a:xfrm>
-                              <a:prstGeom prst="rect">
-                                <a:avLst/>
-                              </a:prstGeom>
-                              <a:noFill/>
-                              <a:ln>
-                                <a:noFill/>
-                              </a:ln>
-                            </pic:spPr>
-                          </pic:pic>
-                        </a:graphicData>
-                      </a:graphic>
-                    </wp:inline>
-                  </w:drawing>
-                </w:r>
-              </w:sdtContent>
-            </w:sdt>
           </w:p>
         </w:tc>
       </w:tr>
@@ -2738,6 +2789,8 @@
       <w:pPr>
         <w:pStyle w:val="Overskrift1"/>
       </w:pPr>
+      <w:bookmarkStart w:id="3" w:name="_Hlk115260408"/>
+      <w:bookmarkEnd w:id="2"/>
       <w:r>
         <w:lastRenderedPageBreak/>
         <w:t>Osteotomier</w:t>
@@ -3183,6 +3236,8 @@
         </w:tc>
       </w:tr>
     </w:tbl>
+    <w:bookmarkStart w:id="4" w:name="_Hlk115260433"/>
+    <w:bookmarkEnd w:id="3"/>
     <w:p>
       <w:pPr>
         <w:jc w:val="center"/>
@@ -3344,6 +3399,7 @@
         </w:sdtContent>
       </w:sdt>
     </w:p>
+    <w:bookmarkEnd w:id="4"/>
     <w:p>
       <w:pPr>
         <w:rPr>
@@ -3980,10 +4036,10 @@
       </w:pPr>
       <w:r>
         <w:lastRenderedPageBreak/>
-        <w:t>S</w:t>
+        <w:t>G</w:t>
       </w:r>
       <w:r>
-        <w:t>aveguides</w:t>
+        <w:t>uides</w:t>
       </w:r>
     </w:p>
     <w:p>
@@ -4078,8 +4134,8 @@
             <w:sz w:val="32"/>
             <w:szCs w:val="32"/>
           </w:rPr>
-          <w:alias w:val="CuttingGuide1"/>
-          <w:tag w:val="CuttingGuide1"/>
+          <w:alias w:val="Guide1"/>
+          <w:tag w:val="Guide1"/>
           <w:id w:val="431710395"/>
           <w:showingPlcHdr/>
           <w:picture/>
@@ -4153,8 +4209,8 @@
             <w:sz w:val="32"/>
             <w:szCs w:val="32"/>
           </w:rPr>
-          <w:alias w:val="CuttingGuide2"/>
-          <w:tag w:val="CuttingGuide2"/>
+          <w:alias w:val="Guide2"/>
+          <w:tag w:val="Guide2"/>
           <w:id w:val="1265501680"/>
           <w:showingPlcHdr/>
           <w:picture/>
@@ -4240,8 +4296,8 @@
             <w:sz w:val="32"/>
             <w:szCs w:val="32"/>
           </w:rPr>
-          <w:alias w:val="CuttingGuide3"/>
-          <w:tag w:val="CuttingGuide3"/>
+          <w:alias w:val="Guide3"/>
+          <w:tag w:val="Guide3"/>
           <w:id w:val="1199503803"/>
           <w:showingPlcHdr/>
           <w:picture/>
@@ -4315,8 +4371,8 @@
             <w:sz w:val="32"/>
             <w:szCs w:val="32"/>
           </w:rPr>
-          <w:alias w:val="CuttingGuide4"/>
-          <w:tag w:val="CuttingGuide4"/>
+          <w:alias w:val="Guide4"/>
+          <w:tag w:val="Guide4"/>
           <w:id w:val="-1736621684"/>
           <w:showingPlcHdr/>
           <w:picture/>
@@ -4365,819 +4421,6 @@
                         <a:xfrm>
                           <a:off x="0" y="0"/>
                           <a:ext cx="4219575" cy="4219575"/>
-                        </a:xfrm>
-                        <a:prstGeom prst="rect">
-                          <a:avLst/>
-                        </a:prstGeom>
-                        <a:noFill/>
-                        <a:ln>
-                          <a:noFill/>
-                        </a:ln>
-                      </pic:spPr>
-                    </pic:pic>
-                  </a:graphicData>
-                </a:graphic>
-              </wp:inline>
-            </w:drawing>
-          </w:r>
-        </w:sdtContent>
-      </w:sdt>
-    </w:p>
-    <w:p>
-      <w:pPr>
-        <w:pStyle w:val="Overskrift1"/>
-      </w:pPr>
-      <w:r>
-        <w:lastRenderedPageBreak/>
-        <w:t>Repositioneringsguide</w:t>
-      </w:r>
-    </w:p>
-    <w:p>
-      <w:r>
-        <w:rPr>
-          <w:noProof/>
-        </w:rPr>
-        <mc:AlternateContent>
-          <mc:Choice Requires="wps">
-            <w:drawing>
-              <wp:anchor distT="0" distB="0" distL="114300" distR="114300" simplePos="0" relativeHeight="251678720" behindDoc="0" locked="0" layoutInCell="1" allowOverlap="1" wp14:anchorId="40DA632C" wp14:editId="151B580B">
-                <wp:simplePos x="0" y="0"/>
-                <wp:positionH relativeFrom="column">
-                  <wp:posOffset>0</wp:posOffset>
-                </wp:positionH>
-                <wp:positionV relativeFrom="paragraph">
-                  <wp:posOffset>-635</wp:posOffset>
-                </wp:positionV>
-                <wp:extent cx="1801505" cy="109182"/>
-                <wp:effectExtent l="0" t="0" r="27305" b="24765"/>
-                <wp:wrapNone/>
-                <wp:docPr id="23" name="Rektangel: afrundede hjørner 23"/>
-                <wp:cNvGraphicFramePr/>
-                <a:graphic xmlns:a="http://schemas.openxmlformats.org/drawingml/2006/main">
-                  <a:graphicData uri="http://schemas.microsoft.com/office/word/2010/wordprocessingShape">
-                    <wps:wsp>
-                      <wps:cNvSpPr/>
-                      <wps:spPr>
-                        <a:xfrm>
-                          <a:off x="0" y="0"/>
-                          <a:ext cx="1801505" cy="109182"/>
-                        </a:xfrm>
-                        <a:prstGeom prst="roundRect">
-                          <a:avLst/>
-                        </a:prstGeom>
-                        <a:solidFill>
-                          <a:srgbClr val="00B0F0"/>
-                        </a:solidFill>
-                        <a:ln>
-                          <a:solidFill>
-                            <a:srgbClr val="00B0F0"/>
-                          </a:solidFill>
-                        </a:ln>
-                      </wps:spPr>
-                      <wps:style>
-                        <a:lnRef idx="2">
-                          <a:schemeClr val="accent1">
-                            <a:shade val="50000"/>
-                          </a:schemeClr>
-                        </a:lnRef>
-                        <a:fillRef idx="1">
-                          <a:schemeClr val="accent1"/>
-                        </a:fillRef>
-                        <a:effectRef idx="0">
-                          <a:schemeClr val="accent1"/>
-                        </a:effectRef>
-                        <a:fontRef idx="minor">
-                          <a:schemeClr val="lt1"/>
-                        </a:fontRef>
-                      </wps:style>
-                      <wps:bodyPr rot="0" spcFirstLastPara="0" vertOverflow="overflow" horzOverflow="overflow" vert="horz" wrap="square" lIns="91440" tIns="45720" rIns="91440" bIns="45720" numCol="1" spcCol="0" rtlCol="0" fromWordArt="0" anchor="ctr" anchorCtr="0" forceAA="0" compatLnSpc="1">
-                        <a:prstTxWarp prst="textNoShape">
-                          <a:avLst/>
-                        </a:prstTxWarp>
-                        <a:noAutofit/>
-                      </wps:bodyPr>
-                    </wps:wsp>
-                  </a:graphicData>
-                </a:graphic>
-              </wp:anchor>
-            </w:drawing>
-          </mc:Choice>
-          <mc:Fallback>
-            <w:pict>
-              <v:roundrect w14:anchorId="61BA2B84" id="Rektangel: afrundede hjørner 23" o:spid="_x0000_s1026" style="position:absolute;margin-left:0;margin-top:-.05pt;width:141.85pt;height:8.6pt;z-index:251678720;visibility:visible;mso-wrap-style:square;mso-wrap-distance-left:9pt;mso-wrap-distance-top:0;mso-wrap-distance-right:9pt;mso-wrap-distance-bottom:0;mso-position-horizontal:absolute;mso-position-horizontal-relative:text;mso-position-vertical:absolute;mso-position-vertical-relative:text;v-text-anchor:middle" arcsize="10923f" o:gfxdata="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" fillcolor="#00b0f0" strokecolor="#00b0f0" strokeweight="1pt">
-                <v:stroke joinstyle="miter"/>
-              </v:roundrect>
-            </w:pict>
-          </mc:Fallback>
-        </mc:AlternateContent>
-      </w:r>
-    </w:p>
-    <w:p>
-      <w:pPr>
-        <w:jc w:val="center"/>
-      </w:pPr>
-      <w:sdt>
-        <w:sdtPr>
-          <w:rPr>
-            <w:b/>
-            <w:bCs/>
-            <w:sz w:val="32"/>
-            <w:szCs w:val="32"/>
-          </w:rPr>
-          <w:alias w:val="RepositioningGuide1"/>
-          <w:tag w:val="RepositioningGuide1"/>
-          <w:id w:val="364871201"/>
-          <w:showingPlcHdr/>
-          <w:picture/>
-        </w:sdtPr>
-        <w:sdtEndPr/>
-        <w:sdtContent>
-          <w:r>
-            <w:rPr>
-              <w:b/>
-              <w:bCs/>
-              <w:noProof/>
-              <w:sz w:val="32"/>
-              <w:szCs w:val="32"/>
-            </w:rPr>
-            <w:drawing>
-              <wp:inline distT="0" distB="0" distL="0" distR="0" wp14:anchorId="76791211" wp14:editId="1DB70E5D">
-                <wp:extent cx="3867150" cy="3867150"/>
-                <wp:effectExtent l="0" t="0" r="0" b="0"/>
-                <wp:docPr id="51" name="Billede 2"/>
-                <wp:cNvGraphicFramePr>
-                  <a:graphicFrameLocks xmlns:a="http://schemas.openxmlformats.org/drawingml/2006/main" noChangeAspect="1"/>
-                </wp:cNvGraphicFramePr>
-                <a:graphic xmlns:a="http://schemas.openxmlformats.org/drawingml/2006/main">
-                  <a:graphicData uri="http://schemas.openxmlformats.org/drawingml/2006/picture">
-                    <pic:pic xmlns:pic="http://schemas.openxmlformats.org/drawingml/2006/picture">
-                      <pic:nvPicPr>
-                        <pic:cNvPr id="0" name="Picture 2"/>
-                        <pic:cNvPicPr>
-                          <a:picLocks noChangeAspect="1" noChangeArrowheads="1"/>
-                        </pic:cNvPicPr>
-                      </pic:nvPicPr>
-                      <pic:blipFill>
-                        <a:blip r:embed="rId8">
-                          <a:extLst>
-                            <a:ext uri="{28A0092B-C50C-407E-A947-70E740481C1C}">
-                              <a14:useLocalDpi xmlns:a14="http://schemas.microsoft.com/office/drawing/2010/main" val="0"/>
-                            </a:ext>
-                          </a:extLst>
-                        </a:blip>
-                        <a:srcRect/>
-                        <a:stretch>
-                          <a:fillRect/>
-                        </a:stretch>
-                      </pic:blipFill>
-                      <pic:spPr bwMode="auto">
-                        <a:xfrm>
-                          <a:off x="0" y="0"/>
-                          <a:ext cx="3867150" cy="3867150"/>
-                        </a:xfrm>
-                        <a:prstGeom prst="rect">
-                          <a:avLst/>
-                        </a:prstGeom>
-                        <a:noFill/>
-                        <a:ln>
-                          <a:noFill/>
-                        </a:ln>
-                      </pic:spPr>
-                    </pic:pic>
-                  </a:graphicData>
-                </a:graphic>
-              </wp:inline>
-            </w:drawing>
-          </w:r>
-        </w:sdtContent>
-      </w:sdt>
-      <w:sdt>
-        <w:sdtPr>
-          <w:rPr>
-            <w:b/>
-            <w:bCs/>
-            <w:sz w:val="32"/>
-            <w:szCs w:val="32"/>
-          </w:rPr>
-          <w:alias w:val="RepositioningGuide2"/>
-          <w:tag w:val="RepositioningGuide2"/>
-          <w:id w:val="387691339"/>
-          <w:showingPlcHdr/>
-          <w:picture/>
-        </w:sdtPr>
-        <w:sdtEndPr/>
-        <w:sdtContent>
-          <w:r>
-            <w:rPr>
-              <w:b/>
-              <w:bCs/>
-              <w:noProof/>
-              <w:sz w:val="32"/>
-              <w:szCs w:val="32"/>
-            </w:rPr>
-            <w:drawing>
-              <wp:inline distT="0" distB="0" distL="0" distR="0" wp14:anchorId="12AEC6C0" wp14:editId="560B79BB">
-                <wp:extent cx="3857625" cy="3857625"/>
-                <wp:effectExtent l="0" t="0" r="9525" b="9525"/>
-                <wp:docPr id="52" name="Billede 3"/>
-                <wp:cNvGraphicFramePr>
-                  <a:graphicFrameLocks xmlns:a="http://schemas.openxmlformats.org/drawingml/2006/main" noChangeAspect="1"/>
-                </wp:cNvGraphicFramePr>
-                <a:graphic xmlns:a="http://schemas.openxmlformats.org/drawingml/2006/main">
-                  <a:graphicData uri="http://schemas.openxmlformats.org/drawingml/2006/picture">
-                    <pic:pic xmlns:pic="http://schemas.openxmlformats.org/drawingml/2006/picture">
-                      <pic:nvPicPr>
-                        <pic:cNvPr id="0" name="Picture 3"/>
-                        <pic:cNvPicPr>
-                          <a:picLocks noChangeAspect="1" noChangeArrowheads="1"/>
-                        </pic:cNvPicPr>
-                      </pic:nvPicPr>
-                      <pic:blipFill>
-                        <a:blip r:embed="rId8">
-                          <a:extLst>
-                            <a:ext uri="{28A0092B-C50C-407E-A947-70E740481C1C}">
-                              <a14:useLocalDpi xmlns:a14="http://schemas.microsoft.com/office/drawing/2010/main" val="0"/>
-                            </a:ext>
-                          </a:extLst>
-                        </a:blip>
-                        <a:srcRect/>
-                        <a:stretch>
-                          <a:fillRect/>
-                        </a:stretch>
-                      </pic:blipFill>
-                      <pic:spPr bwMode="auto">
-                        <a:xfrm>
-                          <a:off x="0" y="0"/>
-                          <a:ext cx="3857625" cy="3857625"/>
-                        </a:xfrm>
-                        <a:prstGeom prst="rect">
-                          <a:avLst/>
-                        </a:prstGeom>
-                        <a:noFill/>
-                        <a:ln>
-                          <a:noFill/>
-                        </a:ln>
-                      </pic:spPr>
-                    </pic:pic>
-                  </a:graphicData>
-                </a:graphic>
-              </wp:inline>
-            </w:drawing>
-          </w:r>
-        </w:sdtContent>
-      </w:sdt>
-    </w:p>
-    <w:p/>
-    <w:p>
-      <w:pPr>
-        <w:jc w:val="center"/>
-        <w:rPr>
-          <w:b/>
-          <w:bCs/>
-          <w:sz w:val="32"/>
-          <w:szCs w:val="32"/>
-        </w:rPr>
-      </w:pPr>
-      <w:sdt>
-        <w:sdtPr>
-          <w:rPr>
-            <w:b/>
-            <w:bCs/>
-            <w:sz w:val="32"/>
-            <w:szCs w:val="32"/>
-          </w:rPr>
-          <w:alias w:val="RepositioningGuide3"/>
-          <w:tag w:val="RepositioningGuide3"/>
-          <w:id w:val="-2053769424"/>
-          <w:showingPlcHdr/>
-          <w:picture/>
-        </w:sdtPr>
-        <w:sdtEndPr/>
-        <w:sdtContent>
-          <w:r>
-            <w:rPr>
-              <w:b/>
-              <w:bCs/>
-              <w:noProof/>
-              <w:sz w:val="32"/>
-              <w:szCs w:val="32"/>
-            </w:rPr>
-            <w:drawing>
-              <wp:inline distT="0" distB="0" distL="0" distR="0" wp14:anchorId="68FA9EFA" wp14:editId="52E07C67">
-                <wp:extent cx="4181475" cy="4181475"/>
-                <wp:effectExtent l="0" t="0" r="9525" b="9525"/>
-                <wp:docPr id="61" name="Billede 13"/>
-                <wp:cNvGraphicFramePr>
-                  <a:graphicFrameLocks xmlns:a="http://schemas.openxmlformats.org/drawingml/2006/main" noChangeAspect="1"/>
-                </wp:cNvGraphicFramePr>
-                <a:graphic xmlns:a="http://schemas.openxmlformats.org/drawingml/2006/main">
-                  <a:graphicData uri="http://schemas.openxmlformats.org/drawingml/2006/picture">
-                    <pic:pic xmlns:pic="http://schemas.openxmlformats.org/drawingml/2006/picture">
-                      <pic:nvPicPr>
-                        <pic:cNvPr id="0" name="Picture 13"/>
-                        <pic:cNvPicPr>
-                          <a:picLocks noChangeAspect="1" noChangeArrowheads="1"/>
-                        </pic:cNvPicPr>
-                      </pic:nvPicPr>
-                      <pic:blipFill>
-                        <a:blip r:embed="rId8">
-                          <a:extLst>
-                            <a:ext uri="{28A0092B-C50C-407E-A947-70E740481C1C}">
-                              <a14:useLocalDpi xmlns:a14="http://schemas.microsoft.com/office/drawing/2010/main" val="0"/>
-                            </a:ext>
-                          </a:extLst>
-                        </a:blip>
-                        <a:srcRect/>
-                        <a:stretch>
-                          <a:fillRect/>
-                        </a:stretch>
-                      </pic:blipFill>
-                      <pic:spPr bwMode="auto">
-                        <a:xfrm>
-                          <a:off x="0" y="0"/>
-                          <a:ext cx="4181475" cy="4181475"/>
-                        </a:xfrm>
-                        <a:prstGeom prst="rect">
-                          <a:avLst/>
-                        </a:prstGeom>
-                        <a:noFill/>
-                        <a:ln>
-                          <a:noFill/>
-                        </a:ln>
-                      </pic:spPr>
-                    </pic:pic>
-                  </a:graphicData>
-                </a:graphic>
-              </wp:inline>
-            </w:drawing>
-          </w:r>
-        </w:sdtContent>
-      </w:sdt>
-      <w:sdt>
-        <w:sdtPr>
-          <w:rPr>
-            <w:b/>
-            <w:bCs/>
-            <w:sz w:val="32"/>
-            <w:szCs w:val="32"/>
-          </w:rPr>
-          <w:alias w:val="RepositioningGuide4"/>
-          <w:tag w:val="RepositioningGuide4"/>
-          <w:id w:val="185327690"/>
-          <w:showingPlcHdr/>
-          <w:picture/>
-        </w:sdtPr>
-        <w:sdtEndPr/>
-        <w:sdtContent>
-          <w:r>
-            <w:rPr>
-              <w:b/>
-              <w:bCs/>
-              <w:noProof/>
-              <w:sz w:val="32"/>
-              <w:szCs w:val="32"/>
-            </w:rPr>
-            <w:drawing>
-              <wp:inline distT="0" distB="0" distL="0" distR="0" wp14:anchorId="63C68CB3" wp14:editId="57360F25">
-                <wp:extent cx="4210050" cy="4210050"/>
-                <wp:effectExtent l="0" t="0" r="0" b="0"/>
-                <wp:docPr id="62" name="Billede 14"/>
-                <wp:cNvGraphicFramePr>
-                  <a:graphicFrameLocks xmlns:a="http://schemas.openxmlformats.org/drawingml/2006/main" noChangeAspect="1"/>
-                </wp:cNvGraphicFramePr>
-                <a:graphic xmlns:a="http://schemas.openxmlformats.org/drawingml/2006/main">
-                  <a:graphicData uri="http://schemas.openxmlformats.org/drawingml/2006/picture">
-                    <pic:pic xmlns:pic="http://schemas.openxmlformats.org/drawingml/2006/picture">
-                      <pic:nvPicPr>
-                        <pic:cNvPr id="0" name="Picture 14"/>
-                        <pic:cNvPicPr>
-                          <a:picLocks noChangeAspect="1" noChangeArrowheads="1"/>
-                        </pic:cNvPicPr>
-                      </pic:nvPicPr>
-                      <pic:blipFill>
-                        <a:blip r:embed="rId8">
-                          <a:extLst>
-                            <a:ext uri="{28A0092B-C50C-407E-A947-70E740481C1C}">
-                              <a14:useLocalDpi xmlns:a14="http://schemas.microsoft.com/office/drawing/2010/main" val="0"/>
-                            </a:ext>
-                          </a:extLst>
-                        </a:blip>
-                        <a:srcRect/>
-                        <a:stretch>
-                          <a:fillRect/>
-                        </a:stretch>
-                      </pic:blipFill>
-                      <pic:spPr bwMode="auto">
-                        <a:xfrm>
-                          <a:off x="0" y="0"/>
-                          <a:ext cx="4210050" cy="4210050"/>
-                        </a:xfrm>
-                        <a:prstGeom prst="rect">
-                          <a:avLst/>
-                        </a:prstGeom>
-                        <a:noFill/>
-                        <a:ln>
-                          <a:noFill/>
-                        </a:ln>
-                      </pic:spPr>
-                    </pic:pic>
-                  </a:graphicData>
-                </a:graphic>
-              </wp:inline>
-            </w:drawing>
-          </w:r>
-        </w:sdtContent>
-      </w:sdt>
-      <w:sdt>
-        <w:sdtPr>
-          <w:rPr>
-            <w:b/>
-            <w:bCs/>
-            <w:sz w:val="32"/>
-            <w:szCs w:val="32"/>
-          </w:rPr>
-          <w:alias w:val="RepositioningGuide5"/>
-          <w:tag w:val="RepositioningGuide5"/>
-          <w:id w:val="-433903392"/>
-          <w:showingPlcHdr/>
-          <w:picture/>
-        </w:sdtPr>
-        <w:sdtEndPr/>
-        <w:sdtContent>
-          <w:r>
-            <w:rPr>
-              <w:b/>
-              <w:bCs/>
-              <w:noProof/>
-              <w:sz w:val="32"/>
-              <w:szCs w:val="32"/>
-            </w:rPr>
-            <w:lastRenderedPageBreak/>
-            <w:drawing>
-              <wp:inline distT="0" distB="0" distL="0" distR="0" wp14:anchorId="20A1567D" wp14:editId="687FAC6F">
-                <wp:extent cx="4210050" cy="4210050"/>
-                <wp:effectExtent l="0" t="0" r="0" b="0"/>
-                <wp:docPr id="27" name="Billede 14"/>
-                <wp:cNvGraphicFramePr>
-                  <a:graphicFrameLocks xmlns:a="http://schemas.openxmlformats.org/drawingml/2006/main" noChangeAspect="1"/>
-                </wp:cNvGraphicFramePr>
-                <a:graphic xmlns:a="http://schemas.openxmlformats.org/drawingml/2006/main">
-                  <a:graphicData uri="http://schemas.openxmlformats.org/drawingml/2006/picture">
-                    <pic:pic xmlns:pic="http://schemas.openxmlformats.org/drawingml/2006/picture">
-                      <pic:nvPicPr>
-                        <pic:cNvPr id="0" name="Picture 14"/>
-                        <pic:cNvPicPr>
-                          <a:picLocks noChangeAspect="1" noChangeArrowheads="1"/>
-                        </pic:cNvPicPr>
-                      </pic:nvPicPr>
-                      <pic:blipFill>
-                        <a:blip r:embed="rId8">
-                          <a:extLst>
-                            <a:ext uri="{28A0092B-C50C-407E-A947-70E740481C1C}">
-                              <a14:useLocalDpi xmlns:a14="http://schemas.microsoft.com/office/drawing/2010/main" val="0"/>
-                            </a:ext>
-                          </a:extLst>
-                        </a:blip>
-                        <a:srcRect/>
-                        <a:stretch>
-                          <a:fillRect/>
-                        </a:stretch>
-                      </pic:blipFill>
-                      <pic:spPr bwMode="auto">
-                        <a:xfrm>
-                          <a:off x="0" y="0"/>
-                          <a:ext cx="4210050" cy="4210050"/>
-                        </a:xfrm>
-                        <a:prstGeom prst="rect">
-                          <a:avLst/>
-                        </a:prstGeom>
-                        <a:noFill/>
-                        <a:ln>
-                          <a:noFill/>
-                        </a:ln>
-                      </pic:spPr>
-                    </pic:pic>
-                  </a:graphicData>
-                </a:graphic>
-              </wp:inline>
-            </w:drawing>
-          </w:r>
-        </w:sdtContent>
-      </w:sdt>
-    </w:p>
-    <w:p>
-      <w:pPr>
-        <w:pStyle w:val="Overskrift1"/>
-      </w:pPr>
-      <w:r>
-        <w:lastRenderedPageBreak/>
-        <w:t>Spacere</w:t>
-      </w:r>
-    </w:p>
-    <w:p>
-      <w:r>
-        <w:rPr>
-          <w:noProof/>
-        </w:rPr>
-        <mc:AlternateContent>
-          <mc:Choice Requires="wps">
-            <w:drawing>
-              <wp:anchor distT="0" distB="0" distL="114300" distR="114300" simplePos="0" relativeHeight="251682816" behindDoc="0" locked="0" layoutInCell="1" allowOverlap="1" wp14:anchorId="3FF86C31" wp14:editId="385B6E8A">
-                <wp:simplePos x="0" y="0"/>
-                <wp:positionH relativeFrom="column">
-                  <wp:posOffset>0</wp:posOffset>
-                </wp:positionH>
-                <wp:positionV relativeFrom="paragraph">
-                  <wp:posOffset>-635</wp:posOffset>
-                </wp:positionV>
-                <wp:extent cx="1801505" cy="109182"/>
-                <wp:effectExtent l="0" t="0" r="27305" b="24765"/>
-                <wp:wrapNone/>
-                <wp:docPr id="24" name="Rektangel: afrundede hjørner 24"/>
-                <wp:cNvGraphicFramePr/>
-                <a:graphic xmlns:a="http://schemas.openxmlformats.org/drawingml/2006/main">
-                  <a:graphicData uri="http://schemas.microsoft.com/office/word/2010/wordprocessingShape">
-                    <wps:wsp>
-                      <wps:cNvSpPr/>
-                      <wps:spPr>
-                        <a:xfrm>
-                          <a:off x="0" y="0"/>
-                          <a:ext cx="1801505" cy="109182"/>
-                        </a:xfrm>
-                        <a:prstGeom prst="roundRect">
-                          <a:avLst/>
-                        </a:prstGeom>
-                        <a:solidFill>
-                          <a:srgbClr val="00B0F0"/>
-                        </a:solidFill>
-                        <a:ln>
-                          <a:solidFill>
-                            <a:srgbClr val="00B0F0"/>
-                          </a:solidFill>
-                        </a:ln>
-                      </wps:spPr>
-                      <wps:style>
-                        <a:lnRef idx="2">
-                          <a:schemeClr val="accent1">
-                            <a:shade val="50000"/>
-                          </a:schemeClr>
-                        </a:lnRef>
-                        <a:fillRef idx="1">
-                          <a:schemeClr val="accent1"/>
-                        </a:fillRef>
-                        <a:effectRef idx="0">
-                          <a:schemeClr val="accent1"/>
-                        </a:effectRef>
-                        <a:fontRef idx="minor">
-                          <a:schemeClr val="lt1"/>
-                        </a:fontRef>
-                      </wps:style>
-                      <wps:bodyPr rot="0" spcFirstLastPara="0" vertOverflow="overflow" horzOverflow="overflow" vert="horz" wrap="square" lIns="91440" tIns="45720" rIns="91440" bIns="45720" numCol="1" spcCol="0" rtlCol="0" fromWordArt="0" anchor="ctr" anchorCtr="0" forceAA="0" compatLnSpc="1">
-                        <a:prstTxWarp prst="textNoShape">
-                          <a:avLst/>
-                        </a:prstTxWarp>
-                        <a:noAutofit/>
-                      </wps:bodyPr>
-                    </wps:wsp>
-                  </a:graphicData>
-                </a:graphic>
-              </wp:anchor>
-            </w:drawing>
-          </mc:Choice>
-          <mc:Fallback>
-            <w:pict>
-              <v:roundrect w14:anchorId="264D59FF" id="Rektangel: afrundede hjørner 24" o:spid="_x0000_s1026" style="position:absolute;margin-left:0;margin-top:-.05pt;width:141.85pt;height:8.6pt;z-index:251682816;visibility:visible;mso-wrap-style:square;mso-wrap-distance-left:9pt;mso-wrap-distance-top:0;mso-wrap-distance-right:9pt;mso-wrap-distance-bottom:0;mso-position-horizontal:absolute;mso-position-horizontal-relative:text;mso-position-vertical:absolute;mso-position-vertical-relative:text;v-text-anchor:middle" arcsize="10923f" o:gfxdata="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" fillcolor="#00b0f0" strokecolor="#00b0f0" strokeweight="1pt">
-                <v:stroke joinstyle="miter"/>
-              </v:roundrect>
-            </w:pict>
-          </mc:Fallback>
-        </mc:AlternateContent>
-      </w:r>
-    </w:p>
-    <w:p>
-      <w:pPr>
-        <w:jc w:val="center"/>
-      </w:pPr>
-      <w:sdt>
-        <w:sdtPr>
-          <w:rPr>
-            <w:b/>
-            <w:bCs/>
-            <w:sz w:val="32"/>
-            <w:szCs w:val="32"/>
-          </w:rPr>
-          <w:alias w:val="Spacers1"/>
-          <w:tag w:val="Spacers1"/>
-          <w:id w:val="-960030144"/>
-          <w:showingPlcHdr/>
-          <w:picture/>
-        </w:sdtPr>
-        <w:sdtEndPr/>
-        <w:sdtContent>
-          <w:r>
-            <w:rPr>
-              <w:b/>
-              <w:bCs/>
-              <w:noProof/>
-              <w:sz w:val="32"/>
-              <w:szCs w:val="32"/>
-            </w:rPr>
-            <w:drawing>
-              <wp:inline distT="0" distB="0" distL="0" distR="0" wp14:anchorId="5DAD08BA" wp14:editId="52349E56">
-                <wp:extent cx="3867150" cy="3867150"/>
-                <wp:effectExtent l="0" t="0" r="0" b="0"/>
-                <wp:docPr id="53" name="Billede 2"/>
-                <wp:cNvGraphicFramePr>
-                  <a:graphicFrameLocks xmlns:a="http://schemas.openxmlformats.org/drawingml/2006/main" noChangeAspect="1"/>
-                </wp:cNvGraphicFramePr>
-                <a:graphic xmlns:a="http://schemas.openxmlformats.org/drawingml/2006/main">
-                  <a:graphicData uri="http://schemas.openxmlformats.org/drawingml/2006/picture">
-                    <pic:pic xmlns:pic="http://schemas.openxmlformats.org/drawingml/2006/picture">
-                      <pic:nvPicPr>
-                        <pic:cNvPr id="0" name="Picture 2"/>
-                        <pic:cNvPicPr>
-                          <a:picLocks noChangeAspect="1" noChangeArrowheads="1"/>
-                        </pic:cNvPicPr>
-                      </pic:nvPicPr>
-                      <pic:blipFill>
-                        <a:blip r:embed="rId8">
-                          <a:extLst>
-                            <a:ext uri="{28A0092B-C50C-407E-A947-70E740481C1C}">
-                              <a14:useLocalDpi xmlns:a14="http://schemas.microsoft.com/office/drawing/2010/main" val="0"/>
-                            </a:ext>
-                          </a:extLst>
-                        </a:blip>
-                        <a:srcRect/>
-                        <a:stretch>
-                          <a:fillRect/>
-                        </a:stretch>
-                      </pic:blipFill>
-                      <pic:spPr bwMode="auto">
-                        <a:xfrm>
-                          <a:off x="0" y="0"/>
-                          <a:ext cx="3867150" cy="3867150"/>
-                        </a:xfrm>
-                        <a:prstGeom prst="rect">
-                          <a:avLst/>
-                        </a:prstGeom>
-                        <a:noFill/>
-                        <a:ln>
-                          <a:noFill/>
-                        </a:ln>
-                      </pic:spPr>
-                    </pic:pic>
-                  </a:graphicData>
-                </a:graphic>
-              </wp:inline>
-            </w:drawing>
-          </w:r>
-        </w:sdtContent>
-      </w:sdt>
-      <w:sdt>
-        <w:sdtPr>
-          <w:rPr>
-            <w:b/>
-            <w:bCs/>
-            <w:sz w:val="32"/>
-            <w:szCs w:val="32"/>
-          </w:rPr>
-          <w:alias w:val="Spacers2"/>
-          <w:tag w:val="Spacers2"/>
-          <w:id w:val="1577312227"/>
-          <w:showingPlcHdr/>
-          <w:picture/>
-        </w:sdtPr>
-        <w:sdtEndPr/>
-        <w:sdtContent>
-          <w:r>
-            <w:rPr>
-              <w:b/>
-              <w:bCs/>
-              <w:noProof/>
-              <w:sz w:val="32"/>
-              <w:szCs w:val="32"/>
-            </w:rPr>
-            <w:drawing>
-              <wp:inline distT="0" distB="0" distL="0" distR="0" wp14:anchorId="47AB301E" wp14:editId="0D61D7CD">
-                <wp:extent cx="3857625" cy="3857625"/>
-                <wp:effectExtent l="0" t="0" r="9525" b="9525"/>
-                <wp:docPr id="54" name="Billede 3"/>
-                <wp:cNvGraphicFramePr>
-                  <a:graphicFrameLocks xmlns:a="http://schemas.openxmlformats.org/drawingml/2006/main" noChangeAspect="1"/>
-                </wp:cNvGraphicFramePr>
-                <a:graphic xmlns:a="http://schemas.openxmlformats.org/drawingml/2006/main">
-                  <a:graphicData uri="http://schemas.openxmlformats.org/drawingml/2006/picture">
-                    <pic:pic xmlns:pic="http://schemas.openxmlformats.org/drawingml/2006/picture">
-                      <pic:nvPicPr>
-                        <pic:cNvPr id="0" name="Picture 3"/>
-                        <pic:cNvPicPr>
-                          <a:picLocks noChangeAspect="1" noChangeArrowheads="1"/>
-                        </pic:cNvPicPr>
-                      </pic:nvPicPr>
-                      <pic:blipFill>
-                        <a:blip r:embed="rId8">
-                          <a:extLst>
-                            <a:ext uri="{28A0092B-C50C-407E-A947-70E740481C1C}">
-                              <a14:useLocalDpi xmlns:a14="http://schemas.microsoft.com/office/drawing/2010/main" val="0"/>
-                            </a:ext>
-                          </a:extLst>
-                        </a:blip>
-                        <a:srcRect/>
-                        <a:stretch>
-                          <a:fillRect/>
-                        </a:stretch>
-                      </pic:blipFill>
-                      <pic:spPr bwMode="auto">
-                        <a:xfrm>
-                          <a:off x="0" y="0"/>
-                          <a:ext cx="3857625" cy="3857625"/>
-                        </a:xfrm>
-                        <a:prstGeom prst="rect">
-                          <a:avLst/>
-                        </a:prstGeom>
-                        <a:noFill/>
-                        <a:ln>
-                          <a:noFill/>
-                        </a:ln>
-                      </pic:spPr>
-                    </pic:pic>
-                  </a:graphicData>
-                </a:graphic>
-              </wp:inline>
-            </w:drawing>
-          </w:r>
-        </w:sdtContent>
-      </w:sdt>
-    </w:p>
-    <w:p/>
-    <w:p>
-      <w:pPr>
-        <w:jc w:val="center"/>
-        <w:rPr>
-          <w:b/>
-          <w:bCs/>
-          <w:sz w:val="32"/>
-          <w:szCs w:val="32"/>
-        </w:rPr>
-      </w:pPr>
-      <w:sdt>
-        <w:sdtPr>
-          <w:rPr>
-            <w:b/>
-            <w:bCs/>
-            <w:sz w:val="32"/>
-            <w:szCs w:val="32"/>
-          </w:rPr>
-          <w:alias w:val="Spacers3"/>
-          <w:tag w:val="Spacers3"/>
-          <w:id w:val="104932705"/>
-          <w:showingPlcHdr/>
-          <w:picture/>
-        </w:sdtPr>
-        <w:sdtEndPr/>
-        <w:sdtContent>
-          <w:r>
-            <w:rPr>
-              <w:b/>
-              <w:bCs/>
-              <w:noProof/>
-              <w:sz w:val="32"/>
-              <w:szCs w:val="32"/>
-            </w:rPr>
-            <w:drawing>
-              <wp:inline distT="0" distB="0" distL="0" distR="0" wp14:anchorId="586D6638" wp14:editId="77F75326">
-                <wp:extent cx="3857625" cy="3857625"/>
-                <wp:effectExtent l="0" t="0" r="9525" b="9525"/>
-                <wp:docPr id="40" name="Billede 3"/>
-                <wp:cNvGraphicFramePr>
-                  <a:graphicFrameLocks xmlns:a="http://schemas.openxmlformats.org/drawingml/2006/main" noChangeAspect="1"/>
-                </wp:cNvGraphicFramePr>
-                <a:graphic xmlns:a="http://schemas.openxmlformats.org/drawingml/2006/main">
-                  <a:graphicData uri="http://schemas.openxmlformats.org/drawingml/2006/picture">
-                    <pic:pic xmlns:pic="http://schemas.openxmlformats.org/drawingml/2006/picture">
-                      <pic:nvPicPr>
-                        <pic:cNvPr id="0" name="Picture 3"/>
-                        <pic:cNvPicPr>
-                          <a:picLocks noChangeAspect="1" noChangeArrowheads="1"/>
-                        </pic:cNvPicPr>
-                      </pic:nvPicPr>
-                      <pic:blipFill>
-                        <a:blip r:embed="rId8">
-                          <a:extLst>
-                            <a:ext uri="{28A0092B-C50C-407E-A947-70E740481C1C}">
-                              <a14:useLocalDpi xmlns:a14="http://schemas.microsoft.com/office/drawing/2010/main" val="0"/>
-                            </a:ext>
-                          </a:extLst>
-                        </a:blip>
-                        <a:srcRect/>
-                        <a:stretch>
-                          <a:fillRect/>
-                        </a:stretch>
-                      </pic:blipFill>
-                      <pic:spPr bwMode="auto">
-                        <a:xfrm>
-                          <a:off x="0" y="0"/>
-                          <a:ext cx="3857625" cy="3857625"/>
                         </a:xfrm>
                         <a:prstGeom prst="rect">
                           <a:avLst/>
@@ -6437,6 +5680,7 @@
     <w:rsid w:val="002C36AE"/>
     <w:rsid w:val="002E6AFC"/>
     <w:rsid w:val="003C30E7"/>
+    <w:rsid w:val="00450B9E"/>
     <w:rsid w:val="0046212F"/>
     <w:rsid w:val="0049523B"/>
     <w:rsid w:val="004A71C5"/>
@@ -6451,6 +5695,7 @@
     <w:rsid w:val="00A6465D"/>
     <w:rsid w:val="00B17451"/>
     <w:rsid w:val="00B46E84"/>
+    <w:rsid w:val="00C33521"/>
     <w:rsid w:val="00CA2FB3"/>
     <w:rsid w:val="00D01038"/>
     <w:rsid w:val="00DE3CFD"/>
@@ -6458,6 +5703,7 @@
     <w:rsid w:val="00E919D2"/>
     <w:rsid w:val="00E96D59"/>
     <w:rsid w:val="00EB3F0B"/>
+    <w:rsid w:val="00ED1BDB"/>
     <w:rsid w:val="00FF029D"/>
   </w:rsids>
   <m:mathPr>
@@ -6912,7 +6158,7 @@
     <w:basedOn w:val="Standardskrifttypeiafsnit"/>
     <w:uiPriority w:val="99"/>
     <w:semiHidden/>
-    <w:rsid w:val="00E96D59"/>
+    <w:rsid w:val="00C33521"/>
     <w:rPr>
       <w:color w:val="808080"/>
     </w:rPr>

</xml_diff>

<commit_message>
Word lukker, og ingen tabeller i templates for generic og sterilnote
</commit_message>
<xml_diff>
--- a/Journalfoeringssystem/TemplateFiles/Templates/Generic/Informationstabel, Generic_Liggende - template.docx
+++ b/Journalfoeringssystem/TemplateFiles/Templates/Generic/Informationstabel, Generic_Liggende - template.docx
@@ -1709,7 +1709,7 @@
         <mc:AlternateContent>
           <mc:Choice Requires="wps">
             <w:drawing>
-              <wp:anchor distT="0" distB="0" distL="114300" distR="114300" simplePos="0" relativeHeight="251664384" behindDoc="0" locked="0" layoutInCell="1" allowOverlap="1" wp14:anchorId="4C2CDDF6" wp14:editId="704C11F6">
+              <wp:anchor distT="0" distB="0" distL="114300" distR="114300" simplePos="0" relativeHeight="251682816" behindDoc="0" locked="0" layoutInCell="1" allowOverlap="1" wp14:anchorId="4BA654E3" wp14:editId="4713636D">
                 <wp:simplePos x="0" y="0"/>
                 <wp:positionH relativeFrom="column">
                   <wp:posOffset>0</wp:posOffset>
@@ -1773,7 +1773,7 @@
           </mc:Choice>
           <mc:Fallback>
             <w:pict>
-              <v:roundrect w14:anchorId="5DA6300A" id="Rektangel: afrundede hjørner 5" o:spid="_x0000_s1026" style="position:absolute;margin-left:0;margin-top:-.05pt;width:141.85pt;height:8.6pt;z-index:251664384;visibility:visible;mso-wrap-style:square;mso-wrap-distance-left:9pt;mso-wrap-distance-top:0;mso-wrap-distance-right:9pt;mso-wrap-distance-bottom:0;mso-position-horizontal:absolute;mso-position-horizontal-relative:text;mso-position-vertical:absolute;mso-position-vertical-relative:text;v-text-anchor:middle" arcsize="10923f" o:gfxdata="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" fillcolor="#00b0f0" strokecolor="#00b0f0" strokeweight="1pt">
+              <v:roundrect w14:anchorId="182F1C26" id="Rektangel: afrundede hjørner 5" o:spid="_x0000_s1026" style="position:absolute;margin-left:0;margin-top:-.05pt;width:141.85pt;height:8.6pt;z-index:251682816;visibility:visible;mso-wrap-style:square;mso-wrap-distance-left:9pt;mso-wrap-distance-top:0;mso-wrap-distance-right:9pt;mso-wrap-distance-bottom:0;mso-position-horizontal:absolute;mso-position-horizontal-relative:text;mso-position-vertical:absolute;mso-position-vertical-relative:text;v-text-anchor:middle" arcsize="10923f" o:gfxdata="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" fillcolor="#00b0f0" strokecolor="#00b0f0" strokeweight="1pt">
                 <v:stroke joinstyle="miter"/>
               </v:roundrect>
             </w:pict>
@@ -1781,560 +1781,501 @@
         </mc:AlternateContent>
       </w:r>
     </w:p>
-    <w:tbl>
-      <w:tblPr>
-        <w:tblStyle w:val="Tabel-Gitter"/>
-        <w:tblW w:w="13426" w:type="dxa"/>
-        <w:tblBorders>
-          <w:top w:val="none" w:sz="0" w:space="0" w:color="auto"/>
-          <w:left w:val="none" w:sz="0" w:space="0" w:color="auto"/>
-          <w:bottom w:val="none" w:sz="0" w:space="0" w:color="auto"/>
-          <w:right w:val="none" w:sz="0" w:space="0" w:color="auto"/>
-          <w:insideH w:val="none" w:sz="0" w:space="0" w:color="auto"/>
-          <w:insideV w:val="none" w:sz="0" w:space="0" w:color="auto"/>
-        </w:tblBorders>
-        <w:tblLook w:val="04A0" w:firstRow="1" w:lastRow="0" w:firstColumn="1" w:lastColumn="0" w:noHBand="0" w:noVBand="1"/>
-      </w:tblPr>
-      <w:tblGrid>
-        <w:gridCol w:w="6658"/>
-        <w:gridCol w:w="6768"/>
-      </w:tblGrid>
-      <w:tr>
-        <w:trPr>
-          <w:trHeight w:val="3053"/>
-        </w:trPr>
-        <w:tc>
-          <w:tcPr>
-            <w:tcW w:w="6658" w:type="dxa"/>
-          </w:tcPr>
-          <w:bookmarkStart w:id="1" w:name="_Hlk115266298"/>
-          <w:p>
-            <w:pPr>
-              <w:jc w:val="center"/>
-              <w:rPr>
-                <w:b/>
-                <w:bCs/>
-                <w:sz w:val="32"/>
-                <w:szCs w:val="32"/>
-              </w:rPr>
-            </w:pPr>
-            <w:sdt>
-              <w:sdtPr>
-                <w:rPr>
-                  <w:b/>
-                  <w:bCs/>
-                  <w:sz w:val="32"/>
-                  <w:szCs w:val="32"/>
-                </w:rPr>
-                <w:alias w:val="DeliveredInstruments1"/>
-                <w:tag w:val="DeliveredInstruments1"/>
-                <w:id w:val="747620379"/>
-                <w:showingPlcHdr/>
-                <w:picture/>
-              </w:sdtPr>
-              <w:sdtEndPr/>
-              <w:sdtContent>
-                <w:r>
-                  <w:rPr>
-                    <w:b/>
-                    <w:bCs/>
-                    <w:noProof/>
-                    <w:sz w:val="32"/>
-                    <w:szCs w:val="32"/>
-                  </w:rPr>
-                  <w:drawing>
-                    <wp:inline distT="0" distB="0" distL="0" distR="0" wp14:anchorId="23CDBA43" wp14:editId="446D1F71">
-                      <wp:extent cx="3234519" cy="3234519"/>
-                      <wp:effectExtent l="0" t="0" r="4445" b="4445"/>
-                      <wp:docPr id="30" name="Billede 2"/>
-                      <wp:cNvGraphicFramePr>
-                        <a:graphicFrameLocks xmlns:a="http://schemas.openxmlformats.org/drawingml/2006/main" noChangeAspect="1"/>
-                      </wp:cNvGraphicFramePr>
-                      <a:graphic xmlns:a="http://schemas.openxmlformats.org/drawingml/2006/main">
-                        <a:graphicData uri="http://schemas.openxmlformats.org/drawingml/2006/picture">
-                          <pic:pic xmlns:pic="http://schemas.openxmlformats.org/drawingml/2006/picture">
-                            <pic:nvPicPr>
-                              <pic:cNvPr id="0" name="Picture 2"/>
-                              <pic:cNvPicPr>
-                                <a:picLocks noChangeAspect="1" noChangeArrowheads="1"/>
-                              </pic:cNvPicPr>
-                            </pic:nvPicPr>
-                            <pic:blipFill>
-                              <a:blip r:embed="rId8">
-                                <a:extLst>
-                                  <a:ext uri="{28A0092B-C50C-407E-A947-70E740481C1C}">
-                                    <a14:useLocalDpi xmlns:a14="http://schemas.microsoft.com/office/drawing/2010/main" val="0"/>
-                                  </a:ext>
-                                </a:extLst>
-                              </a:blip>
-                              <a:srcRect/>
-                              <a:stretch>
-                                <a:fillRect/>
-                              </a:stretch>
-                            </pic:blipFill>
-                            <pic:spPr bwMode="auto">
-                              <a:xfrm>
-                                <a:off x="0" y="0"/>
-                                <a:ext cx="3238415" cy="3238415"/>
-                              </a:xfrm>
-                              <a:prstGeom prst="rect">
-                                <a:avLst/>
-                              </a:prstGeom>
-                              <a:noFill/>
-                              <a:ln>
-                                <a:noFill/>
-                              </a:ln>
-                            </pic:spPr>
-                          </pic:pic>
-                        </a:graphicData>
-                      </a:graphic>
-                    </wp:inline>
-                  </w:drawing>
-                </w:r>
-              </w:sdtContent>
-            </w:sdt>
-            <w:bookmarkEnd w:id="1"/>
-          </w:p>
-        </w:tc>
-        <w:tc>
-          <w:tcPr>
-            <w:tcW w:w="6768" w:type="dxa"/>
-          </w:tcPr>
-          <w:p>
-            <w:pPr>
-              <w:jc w:val="center"/>
-              <w:rPr>
-                <w:b/>
-                <w:bCs/>
-                <w:sz w:val="32"/>
-                <w:szCs w:val="32"/>
-              </w:rPr>
-            </w:pPr>
-            <w:sdt>
-              <w:sdtPr>
-                <w:rPr>
-                  <w:b/>
-                  <w:bCs/>
-                  <w:sz w:val="32"/>
-                  <w:szCs w:val="32"/>
-                </w:rPr>
-                <w:alias w:val="DeliveredInstruments2"/>
-                <w:tag w:val="DeliveredInstruments2"/>
-                <w:id w:val="459304323"/>
-                <w:showingPlcHdr/>
-                <w:picture/>
-              </w:sdtPr>
-              <w:sdtEndPr/>
-              <w:sdtContent>
-                <w:r>
-                  <w:rPr>
-                    <w:b/>
-                    <w:bCs/>
-                    <w:noProof/>
-                    <w:sz w:val="32"/>
-                    <w:szCs w:val="32"/>
-                  </w:rPr>
-                  <w:drawing>
-                    <wp:inline distT="0" distB="0" distL="0" distR="0" wp14:anchorId="4BDD9E44" wp14:editId="100D6515">
-                      <wp:extent cx="3234519" cy="3234519"/>
-                      <wp:effectExtent l="0" t="0" r="4445" b="4445"/>
-                      <wp:docPr id="31" name="Billede 3"/>
-                      <wp:cNvGraphicFramePr>
-                        <a:graphicFrameLocks xmlns:a="http://schemas.openxmlformats.org/drawingml/2006/main" noChangeAspect="1"/>
-                      </wp:cNvGraphicFramePr>
-                      <a:graphic xmlns:a="http://schemas.openxmlformats.org/drawingml/2006/main">
-                        <a:graphicData uri="http://schemas.openxmlformats.org/drawingml/2006/picture">
-                          <pic:pic xmlns:pic="http://schemas.openxmlformats.org/drawingml/2006/picture">
-                            <pic:nvPicPr>
-                              <pic:cNvPr id="0" name="Picture 3"/>
-                              <pic:cNvPicPr>
-                                <a:picLocks noChangeAspect="1" noChangeArrowheads="1"/>
-                              </pic:cNvPicPr>
-                            </pic:nvPicPr>
-                            <pic:blipFill>
-                              <a:blip r:embed="rId8">
-                                <a:extLst>
-                                  <a:ext uri="{28A0092B-C50C-407E-A947-70E740481C1C}">
-                                    <a14:useLocalDpi xmlns:a14="http://schemas.microsoft.com/office/drawing/2010/main" val="0"/>
-                                  </a:ext>
-                                </a:extLst>
-                              </a:blip>
-                              <a:srcRect/>
-                              <a:stretch>
-                                <a:fillRect/>
-                              </a:stretch>
-                            </pic:blipFill>
-                            <pic:spPr bwMode="auto">
-                              <a:xfrm>
-                                <a:off x="0" y="0"/>
-                                <a:ext cx="3236878" cy="3236878"/>
-                              </a:xfrm>
-                              <a:prstGeom prst="rect">
-                                <a:avLst/>
-                              </a:prstGeom>
-                              <a:noFill/>
-                              <a:ln>
-                                <a:noFill/>
-                              </a:ln>
-                            </pic:spPr>
-                          </pic:pic>
-                        </a:graphicData>
-                      </a:graphic>
-                    </wp:inline>
-                  </w:drawing>
-                </w:r>
-              </w:sdtContent>
-            </w:sdt>
-          </w:p>
-        </w:tc>
-      </w:tr>
-      <w:tr>
-        <w:trPr>
-          <w:trHeight w:val="3055"/>
-        </w:trPr>
-        <w:tc>
-          <w:tcPr>
-            <w:tcW w:w="6658" w:type="dxa"/>
-          </w:tcPr>
-          <w:p>
-            <w:pPr>
-              <w:jc w:val="center"/>
-              <w:rPr>
-                <w:b/>
-                <w:bCs/>
-                <w:sz w:val="32"/>
-                <w:szCs w:val="32"/>
-              </w:rPr>
-            </w:pPr>
-            <w:sdt>
-              <w:sdtPr>
-                <w:rPr>
-                  <w:b/>
-                  <w:bCs/>
-                  <w:sz w:val="32"/>
-                  <w:szCs w:val="32"/>
-                </w:rPr>
-                <w:alias w:val="DeliveredInstruments3"/>
-                <w:tag w:val="DeliveredInstruments3"/>
-                <w:id w:val="-2115977220"/>
-                <w:showingPlcHdr/>
-                <w:picture/>
-              </w:sdtPr>
-              <w:sdtEndPr/>
-              <w:sdtContent>
-                <w:r>
-                  <w:rPr>
-                    <w:b/>
-                    <w:bCs/>
-                    <w:noProof/>
-                    <w:sz w:val="32"/>
-                    <w:szCs w:val="32"/>
-                  </w:rPr>
-                  <w:drawing>
-                    <wp:inline distT="0" distB="0" distL="0" distR="0" wp14:anchorId="575D4DD5" wp14:editId="73957D24">
-                      <wp:extent cx="1695450" cy="1695450"/>
-                      <wp:effectExtent l="0" t="0" r="0" b="0"/>
-                      <wp:docPr id="32" name="Billede 5"/>
-                      <wp:cNvGraphicFramePr>
-                        <a:graphicFrameLocks xmlns:a="http://schemas.openxmlformats.org/drawingml/2006/main" noChangeAspect="1"/>
-                      </wp:cNvGraphicFramePr>
-                      <a:graphic xmlns:a="http://schemas.openxmlformats.org/drawingml/2006/main">
-                        <a:graphicData uri="http://schemas.openxmlformats.org/drawingml/2006/picture">
-                          <pic:pic xmlns:pic="http://schemas.openxmlformats.org/drawingml/2006/picture">
-                            <pic:nvPicPr>
-                              <pic:cNvPr id="0" name="Picture 5"/>
-                              <pic:cNvPicPr>
-                                <a:picLocks noChangeAspect="1" noChangeArrowheads="1"/>
-                              </pic:cNvPicPr>
-                            </pic:nvPicPr>
-                            <pic:blipFill>
-                              <a:blip r:embed="rId8">
-                                <a:extLst>
-                                  <a:ext uri="{28A0092B-C50C-407E-A947-70E740481C1C}">
-                                    <a14:useLocalDpi xmlns:a14="http://schemas.microsoft.com/office/drawing/2010/main" val="0"/>
-                                  </a:ext>
-                                </a:extLst>
-                              </a:blip>
-                              <a:srcRect/>
-                              <a:stretch>
-                                <a:fillRect/>
-                              </a:stretch>
-                            </pic:blipFill>
-                            <pic:spPr bwMode="auto">
-                              <a:xfrm>
-                                <a:off x="0" y="0"/>
-                                <a:ext cx="1695450" cy="1695450"/>
-                              </a:xfrm>
-                              <a:prstGeom prst="rect">
-                                <a:avLst/>
-                              </a:prstGeom>
-                              <a:noFill/>
-                              <a:ln>
-                                <a:noFill/>
-                              </a:ln>
-                            </pic:spPr>
-                          </pic:pic>
-                        </a:graphicData>
-                      </a:graphic>
-                    </wp:inline>
-                  </w:drawing>
-                </w:r>
-              </w:sdtContent>
-            </w:sdt>
-            <w:sdt>
-              <w:sdtPr>
-                <w:rPr>
-                  <w:b/>
-                  <w:bCs/>
-                  <w:sz w:val="32"/>
-                  <w:szCs w:val="32"/>
-                </w:rPr>
-                <w:alias w:val="DeliveredInstruments4"/>
-                <w:tag w:val="DeliveredInstruments4"/>
-                <w:id w:val="-1720811052"/>
-                <w:showingPlcHdr/>
-                <w:picture/>
-              </w:sdtPr>
-              <w:sdtEndPr/>
-              <w:sdtContent>
-                <w:r>
-                  <w:rPr>
-                    <w:b/>
-                    <w:bCs/>
-                    <w:noProof/>
-                    <w:sz w:val="32"/>
-                    <w:szCs w:val="32"/>
-                  </w:rPr>
-                  <w:drawing>
-                    <wp:inline distT="0" distB="0" distL="0" distR="0" wp14:anchorId="100CB55A" wp14:editId="3F8A0EB3">
-                      <wp:extent cx="1695450" cy="1695450"/>
-                      <wp:effectExtent l="0" t="0" r="0" b="0"/>
-                      <wp:docPr id="33" name="Billede 6"/>
-                      <wp:cNvGraphicFramePr>
-                        <a:graphicFrameLocks xmlns:a="http://schemas.openxmlformats.org/drawingml/2006/main" noChangeAspect="1"/>
-                      </wp:cNvGraphicFramePr>
-                      <a:graphic xmlns:a="http://schemas.openxmlformats.org/drawingml/2006/main">
-                        <a:graphicData uri="http://schemas.openxmlformats.org/drawingml/2006/picture">
-                          <pic:pic xmlns:pic="http://schemas.openxmlformats.org/drawingml/2006/picture">
-                            <pic:nvPicPr>
-                              <pic:cNvPr id="0" name="Picture 6"/>
-                              <pic:cNvPicPr>
-                                <a:picLocks noChangeAspect="1" noChangeArrowheads="1"/>
-                              </pic:cNvPicPr>
-                            </pic:nvPicPr>
-                            <pic:blipFill>
-                              <a:blip r:embed="rId8">
-                                <a:extLst>
-                                  <a:ext uri="{28A0092B-C50C-407E-A947-70E740481C1C}">
-                                    <a14:useLocalDpi xmlns:a14="http://schemas.microsoft.com/office/drawing/2010/main" val="0"/>
-                                  </a:ext>
-                                </a:extLst>
-                              </a:blip>
-                              <a:srcRect/>
-                              <a:stretch>
-                                <a:fillRect/>
-                              </a:stretch>
-                            </pic:blipFill>
-                            <pic:spPr bwMode="auto">
-                              <a:xfrm>
-                                <a:off x="0" y="0"/>
-                                <a:ext cx="1695450" cy="1695450"/>
-                              </a:xfrm>
-                              <a:prstGeom prst="rect">
-                                <a:avLst/>
-                              </a:prstGeom>
-                              <a:noFill/>
-                              <a:ln>
-                                <a:noFill/>
-                              </a:ln>
-                            </pic:spPr>
-                          </pic:pic>
-                        </a:graphicData>
-                      </a:graphic>
-                    </wp:inline>
-                  </w:drawing>
-                </w:r>
-              </w:sdtContent>
-            </w:sdt>
-          </w:p>
-        </w:tc>
-        <w:tc>
-          <w:tcPr>
-            <w:tcW w:w="6768" w:type="dxa"/>
-          </w:tcPr>
-          <w:p>
-            <w:pPr>
-              <w:jc w:val="center"/>
-              <w:rPr>
-                <w:b/>
-                <w:bCs/>
-                <w:sz w:val="32"/>
-                <w:szCs w:val="32"/>
-              </w:rPr>
-            </w:pPr>
-            <w:sdt>
-              <w:sdtPr>
-                <w:rPr>
-                  <w:b/>
-                  <w:bCs/>
-                  <w:sz w:val="32"/>
-                  <w:szCs w:val="32"/>
-                </w:rPr>
-                <w:alias w:val="DeliveredInstruments5"/>
-                <w:tag w:val="DeliveredInstruments5"/>
-                <w:id w:val="-741248297"/>
-                <w:showingPlcHdr/>
-                <w:picture/>
-              </w:sdtPr>
-              <w:sdtEndPr/>
-              <w:sdtContent>
-                <w:r>
-                  <w:rPr>
-                    <w:b/>
-                    <w:bCs/>
-                    <w:noProof/>
-                    <w:sz w:val="32"/>
-                    <w:szCs w:val="32"/>
-                  </w:rPr>
-                  <w:drawing>
-                    <wp:inline distT="0" distB="0" distL="0" distR="0" wp14:anchorId="48486171" wp14:editId="1BCEFE06">
-                      <wp:extent cx="1695450" cy="1695450"/>
-                      <wp:effectExtent l="0" t="0" r="0" b="0"/>
-                      <wp:docPr id="63" name="Billede 15"/>
-                      <wp:cNvGraphicFramePr>
-                        <a:graphicFrameLocks xmlns:a="http://schemas.openxmlformats.org/drawingml/2006/main" noChangeAspect="1"/>
-                      </wp:cNvGraphicFramePr>
-                      <a:graphic xmlns:a="http://schemas.openxmlformats.org/drawingml/2006/main">
-                        <a:graphicData uri="http://schemas.openxmlformats.org/drawingml/2006/picture">
-                          <pic:pic xmlns:pic="http://schemas.openxmlformats.org/drawingml/2006/picture">
-                            <pic:nvPicPr>
-                              <pic:cNvPr id="0" name="Picture 15"/>
-                              <pic:cNvPicPr>
-                                <a:picLocks noChangeAspect="1" noChangeArrowheads="1"/>
-                              </pic:cNvPicPr>
-                            </pic:nvPicPr>
-                            <pic:blipFill>
-                              <a:blip r:embed="rId8">
-                                <a:extLst>
-                                  <a:ext uri="{28A0092B-C50C-407E-A947-70E740481C1C}">
-                                    <a14:useLocalDpi xmlns:a14="http://schemas.microsoft.com/office/drawing/2010/main" val="0"/>
-                                  </a:ext>
-                                </a:extLst>
-                              </a:blip>
-                              <a:srcRect/>
-                              <a:stretch>
-                                <a:fillRect/>
-                              </a:stretch>
-                            </pic:blipFill>
-                            <pic:spPr bwMode="auto">
-                              <a:xfrm>
-                                <a:off x="0" y="0"/>
-                                <a:ext cx="1695450" cy="1695450"/>
-                              </a:xfrm>
-                              <a:prstGeom prst="rect">
-                                <a:avLst/>
-                              </a:prstGeom>
-                              <a:noFill/>
-                              <a:ln>
-                                <a:noFill/>
-                              </a:ln>
-                            </pic:spPr>
-                          </pic:pic>
-                        </a:graphicData>
-                      </a:graphic>
-                    </wp:inline>
-                  </w:drawing>
-                </w:r>
-              </w:sdtContent>
-            </w:sdt>
-            <w:r>
-              <w:rPr>
-                <w:b/>
-                <w:bCs/>
-                <w:sz w:val="32"/>
-                <w:szCs w:val="32"/>
-              </w:rPr>
-              <w:t xml:space="preserve"> </w:t>
-            </w:r>
-            <w:sdt>
-              <w:sdtPr>
-                <w:rPr>
-                  <w:b/>
-                  <w:bCs/>
-                  <w:sz w:val="32"/>
-                  <w:szCs w:val="32"/>
-                </w:rPr>
-                <w:alias w:val="DeliveredInstruments6"/>
-                <w:tag w:val="DeliveredInstruments6"/>
-                <w:id w:val="-1363363959"/>
-                <w:showingPlcHdr/>
-                <w:picture/>
-              </w:sdtPr>
-              <w:sdtEndPr/>
-              <w:sdtContent>
-                <w:r>
-                  <w:rPr>
-                    <w:b/>
-                    <w:bCs/>
-                    <w:noProof/>
-                    <w:sz w:val="32"/>
-                    <w:szCs w:val="32"/>
-                  </w:rPr>
-                  <w:drawing>
-                    <wp:inline distT="0" distB="0" distL="0" distR="0" wp14:anchorId="30A601EF" wp14:editId="6BA50749">
-                      <wp:extent cx="1695450" cy="1695450"/>
-                      <wp:effectExtent l="0" t="0" r="0" b="0"/>
-                      <wp:docPr id="25" name="Billede 15"/>
-                      <wp:cNvGraphicFramePr>
-                        <a:graphicFrameLocks xmlns:a="http://schemas.openxmlformats.org/drawingml/2006/main" noChangeAspect="1"/>
-                      </wp:cNvGraphicFramePr>
-                      <a:graphic xmlns:a="http://schemas.openxmlformats.org/drawingml/2006/main">
-                        <a:graphicData uri="http://schemas.openxmlformats.org/drawingml/2006/picture">
-                          <pic:pic xmlns:pic="http://schemas.openxmlformats.org/drawingml/2006/picture">
-                            <pic:nvPicPr>
-                              <pic:cNvPr id="0" name="Picture 15"/>
-                              <pic:cNvPicPr>
-                                <a:picLocks noChangeAspect="1" noChangeArrowheads="1"/>
-                              </pic:cNvPicPr>
-                            </pic:nvPicPr>
-                            <pic:blipFill>
-                              <a:blip r:embed="rId8">
-                                <a:extLst>
-                                  <a:ext uri="{28A0092B-C50C-407E-A947-70E740481C1C}">
-                                    <a14:useLocalDpi xmlns:a14="http://schemas.microsoft.com/office/drawing/2010/main" val="0"/>
-                                  </a:ext>
-                                </a:extLst>
-                              </a:blip>
-                              <a:srcRect/>
-                              <a:stretch>
-                                <a:fillRect/>
-                              </a:stretch>
-                            </pic:blipFill>
-                            <pic:spPr bwMode="auto">
-                              <a:xfrm>
-                                <a:off x="0" y="0"/>
-                                <a:ext cx="1695450" cy="1695450"/>
-                              </a:xfrm>
-                              <a:prstGeom prst="rect">
-                                <a:avLst/>
-                              </a:prstGeom>
-                              <a:noFill/>
-                              <a:ln>
-                                <a:noFill/>
-                              </a:ln>
-                            </pic:spPr>
-                          </pic:pic>
-                        </a:graphicData>
-                      </a:graphic>
-                    </wp:inline>
-                  </w:drawing>
-                </w:r>
-              </w:sdtContent>
-            </w:sdt>
-          </w:p>
-        </w:tc>
-      </w:tr>
-    </w:tbl>
+    <w:bookmarkStart w:id="1" w:name="_Hlk115266298"/>
+    <w:p>
+      <w:pPr>
+        <w:jc w:val="center"/>
+        <w:rPr>
+          <w:b/>
+          <w:bCs/>
+          <w:sz w:val="32"/>
+          <w:szCs w:val="32"/>
+        </w:rPr>
+      </w:pPr>
+      <w:sdt>
+        <w:sdtPr>
+          <w:rPr>
+            <w:b/>
+            <w:bCs/>
+            <w:sz w:val="32"/>
+            <w:szCs w:val="32"/>
+          </w:rPr>
+          <w:alias w:val="DeliveredInstruments1"/>
+          <w:tag w:val="DeliveredInstruments1"/>
+          <w:id w:val="747620379"/>
+          <w:showingPlcHdr/>
+          <w:picture/>
+        </w:sdtPr>
+        <w:sdtContent>
+          <w:r>
+            <w:rPr>
+              <w:b/>
+              <w:bCs/>
+              <w:noProof/>
+              <w:sz w:val="32"/>
+              <w:szCs w:val="32"/>
+            </w:rPr>
+            <w:drawing>
+              <wp:inline distT="0" distB="0" distL="0" distR="0" wp14:anchorId="1171F704" wp14:editId="5C1E0F6C">
+                <wp:extent cx="3234519" cy="3234519"/>
+                <wp:effectExtent l="0" t="0" r="4445" b="4445"/>
+                <wp:docPr id="30" name="Billede 2"/>
+                <wp:cNvGraphicFramePr>
+                  <a:graphicFrameLocks xmlns:a="http://schemas.openxmlformats.org/drawingml/2006/main" noChangeAspect="1"/>
+                </wp:cNvGraphicFramePr>
+                <a:graphic xmlns:a="http://schemas.openxmlformats.org/drawingml/2006/main">
+                  <a:graphicData uri="http://schemas.openxmlformats.org/drawingml/2006/picture">
+                    <pic:pic xmlns:pic="http://schemas.openxmlformats.org/drawingml/2006/picture">
+                      <pic:nvPicPr>
+                        <pic:cNvPr id="0" name="Picture 2"/>
+                        <pic:cNvPicPr>
+                          <a:picLocks noChangeAspect="1" noChangeArrowheads="1"/>
+                        </pic:cNvPicPr>
+                      </pic:nvPicPr>
+                      <pic:blipFill>
+                        <a:blip r:embed="rId8">
+                          <a:extLst>
+                            <a:ext uri="{28A0092B-C50C-407E-A947-70E740481C1C}">
+                              <a14:useLocalDpi xmlns:a14="http://schemas.microsoft.com/office/drawing/2010/main" val="0"/>
+                            </a:ext>
+                          </a:extLst>
+                        </a:blip>
+                        <a:srcRect/>
+                        <a:stretch>
+                          <a:fillRect/>
+                        </a:stretch>
+                      </pic:blipFill>
+                      <pic:spPr bwMode="auto">
+                        <a:xfrm>
+                          <a:off x="0" y="0"/>
+                          <a:ext cx="3238415" cy="3238415"/>
+                        </a:xfrm>
+                        <a:prstGeom prst="rect">
+                          <a:avLst/>
+                        </a:prstGeom>
+                        <a:noFill/>
+                        <a:ln>
+                          <a:noFill/>
+                        </a:ln>
+                      </pic:spPr>
+                    </pic:pic>
+                  </a:graphicData>
+                </a:graphic>
+              </wp:inline>
+            </w:drawing>
+          </w:r>
+        </w:sdtContent>
+      </w:sdt>
+      <w:bookmarkEnd w:id="1"/>
+      <w:r>
+        <w:rPr>
+          <w:noProof/>
+        </w:rPr>
+        <w:t xml:space="preserve"> </w:t>
+      </w:r>
+      <w:sdt>
+        <w:sdtPr>
+          <w:rPr>
+            <w:b/>
+            <w:bCs/>
+            <w:sz w:val="32"/>
+            <w:szCs w:val="32"/>
+          </w:rPr>
+          <w:alias w:val="DeliveredInstruments2"/>
+          <w:tag w:val="DeliveredInstruments2"/>
+          <w:id w:val="459304323"/>
+          <w:showingPlcHdr/>
+          <w:picture/>
+        </w:sdtPr>
+        <w:sdtContent>
+          <w:r>
+            <w:rPr>
+              <w:b/>
+              <w:bCs/>
+              <w:noProof/>
+              <w:sz w:val="32"/>
+              <w:szCs w:val="32"/>
+            </w:rPr>
+            <w:drawing>
+              <wp:inline distT="0" distB="0" distL="0" distR="0" wp14:anchorId="50AE9FE4" wp14:editId="5638DDEB">
+                <wp:extent cx="3234519" cy="3234519"/>
+                <wp:effectExtent l="0" t="0" r="4445" b="4445"/>
+                <wp:docPr id="31" name="Billede 3"/>
+                <wp:cNvGraphicFramePr>
+                  <a:graphicFrameLocks xmlns:a="http://schemas.openxmlformats.org/drawingml/2006/main" noChangeAspect="1"/>
+                </wp:cNvGraphicFramePr>
+                <a:graphic xmlns:a="http://schemas.openxmlformats.org/drawingml/2006/main">
+                  <a:graphicData uri="http://schemas.openxmlformats.org/drawingml/2006/picture">
+                    <pic:pic xmlns:pic="http://schemas.openxmlformats.org/drawingml/2006/picture">
+                      <pic:nvPicPr>
+                        <pic:cNvPr id="0" name="Picture 3"/>
+                        <pic:cNvPicPr>
+                          <a:picLocks noChangeAspect="1" noChangeArrowheads="1"/>
+                        </pic:cNvPicPr>
+                      </pic:nvPicPr>
+                      <pic:blipFill>
+                        <a:blip r:embed="rId8">
+                          <a:extLst>
+                            <a:ext uri="{28A0092B-C50C-407E-A947-70E740481C1C}">
+                              <a14:useLocalDpi xmlns:a14="http://schemas.microsoft.com/office/drawing/2010/main" val="0"/>
+                            </a:ext>
+                          </a:extLst>
+                        </a:blip>
+                        <a:srcRect/>
+                        <a:stretch>
+                          <a:fillRect/>
+                        </a:stretch>
+                      </pic:blipFill>
+                      <pic:spPr bwMode="auto">
+                        <a:xfrm>
+                          <a:off x="0" y="0"/>
+                          <a:ext cx="3236878" cy="3236878"/>
+                        </a:xfrm>
+                        <a:prstGeom prst="rect">
+                          <a:avLst/>
+                        </a:prstGeom>
+                        <a:noFill/>
+                        <a:ln>
+                          <a:noFill/>
+                        </a:ln>
+                      </pic:spPr>
+                    </pic:pic>
+                  </a:graphicData>
+                </a:graphic>
+              </wp:inline>
+            </w:drawing>
+          </w:r>
+        </w:sdtContent>
+      </w:sdt>
+    </w:p>
+    <w:p>
+      <w:pPr>
+        <w:jc w:val="center"/>
+      </w:pPr>
+      <w:sdt>
+        <w:sdtPr>
+          <w:rPr>
+            <w:b/>
+            <w:bCs/>
+            <w:sz w:val="32"/>
+            <w:szCs w:val="32"/>
+          </w:rPr>
+          <w:alias w:val="DeliveredInstruments3"/>
+          <w:tag w:val="DeliveredInstruments3"/>
+          <w:id w:val="-2115977220"/>
+          <w:showingPlcHdr/>
+          <w:picture/>
+        </w:sdtPr>
+        <w:sdtContent>
+          <w:r>
+            <w:rPr>
+              <w:b/>
+              <w:bCs/>
+              <w:noProof/>
+              <w:sz w:val="32"/>
+              <w:szCs w:val="32"/>
+            </w:rPr>
+            <w:drawing>
+              <wp:inline distT="0" distB="0" distL="0" distR="0" wp14:anchorId="3DB2CB00" wp14:editId="0F22868F">
+                <wp:extent cx="1695450" cy="1695450"/>
+                <wp:effectExtent l="0" t="0" r="0" b="0"/>
+                <wp:docPr id="32" name="Billede 5"/>
+                <wp:cNvGraphicFramePr>
+                  <a:graphicFrameLocks xmlns:a="http://schemas.openxmlformats.org/drawingml/2006/main" noChangeAspect="1"/>
+                </wp:cNvGraphicFramePr>
+                <a:graphic xmlns:a="http://schemas.openxmlformats.org/drawingml/2006/main">
+                  <a:graphicData uri="http://schemas.openxmlformats.org/drawingml/2006/picture">
+                    <pic:pic xmlns:pic="http://schemas.openxmlformats.org/drawingml/2006/picture">
+                      <pic:nvPicPr>
+                        <pic:cNvPr id="0" name="Picture 5"/>
+                        <pic:cNvPicPr>
+                          <a:picLocks noChangeAspect="1" noChangeArrowheads="1"/>
+                        </pic:cNvPicPr>
+                      </pic:nvPicPr>
+                      <pic:blipFill>
+                        <a:blip r:embed="rId8">
+                          <a:extLst>
+                            <a:ext uri="{28A0092B-C50C-407E-A947-70E740481C1C}">
+                              <a14:useLocalDpi xmlns:a14="http://schemas.microsoft.com/office/drawing/2010/main" val="0"/>
+                            </a:ext>
+                          </a:extLst>
+                        </a:blip>
+                        <a:srcRect/>
+                        <a:stretch>
+                          <a:fillRect/>
+                        </a:stretch>
+                      </pic:blipFill>
+                      <pic:spPr bwMode="auto">
+                        <a:xfrm>
+                          <a:off x="0" y="0"/>
+                          <a:ext cx="1695450" cy="1695450"/>
+                        </a:xfrm>
+                        <a:prstGeom prst="rect">
+                          <a:avLst/>
+                        </a:prstGeom>
+                        <a:noFill/>
+                        <a:ln>
+                          <a:noFill/>
+                        </a:ln>
+                      </pic:spPr>
+                    </pic:pic>
+                  </a:graphicData>
+                </a:graphic>
+              </wp:inline>
+            </w:drawing>
+          </w:r>
+        </w:sdtContent>
+      </w:sdt>
+      <w:r>
+        <w:rPr>
+          <w:b/>
+          <w:bCs/>
+          <w:sz w:val="32"/>
+          <w:szCs w:val="32"/>
+        </w:rPr>
+        <w:t xml:space="preserve"> </w:t>
+      </w:r>
+      <w:sdt>
+        <w:sdtPr>
+          <w:rPr>
+            <w:b/>
+            <w:bCs/>
+            <w:sz w:val="32"/>
+            <w:szCs w:val="32"/>
+          </w:rPr>
+          <w:alias w:val="DeliveredInstruments4"/>
+          <w:tag w:val="DeliveredInstruments4"/>
+          <w:id w:val="-1720811052"/>
+          <w:showingPlcHdr/>
+          <w:picture/>
+        </w:sdtPr>
+        <w:sdtContent>
+          <w:r>
+            <w:rPr>
+              <w:b/>
+              <w:bCs/>
+              <w:noProof/>
+              <w:sz w:val="32"/>
+              <w:szCs w:val="32"/>
+            </w:rPr>
+            <w:drawing>
+              <wp:inline distT="0" distB="0" distL="0" distR="0" wp14:anchorId="00C0B9A9" wp14:editId="7C9F3A85">
+                <wp:extent cx="1695450" cy="1695450"/>
+                <wp:effectExtent l="0" t="0" r="0" b="0"/>
+                <wp:docPr id="33" name="Billede 6"/>
+                <wp:cNvGraphicFramePr>
+                  <a:graphicFrameLocks xmlns:a="http://schemas.openxmlformats.org/drawingml/2006/main" noChangeAspect="1"/>
+                </wp:cNvGraphicFramePr>
+                <a:graphic xmlns:a="http://schemas.openxmlformats.org/drawingml/2006/main">
+                  <a:graphicData uri="http://schemas.openxmlformats.org/drawingml/2006/picture">
+                    <pic:pic xmlns:pic="http://schemas.openxmlformats.org/drawingml/2006/picture">
+                      <pic:nvPicPr>
+                        <pic:cNvPr id="0" name="Picture 6"/>
+                        <pic:cNvPicPr>
+                          <a:picLocks noChangeAspect="1" noChangeArrowheads="1"/>
+                        </pic:cNvPicPr>
+                      </pic:nvPicPr>
+                      <pic:blipFill>
+                        <a:blip r:embed="rId8">
+                          <a:extLst>
+                            <a:ext uri="{28A0092B-C50C-407E-A947-70E740481C1C}">
+                              <a14:useLocalDpi xmlns:a14="http://schemas.microsoft.com/office/drawing/2010/main" val="0"/>
+                            </a:ext>
+                          </a:extLst>
+                        </a:blip>
+                        <a:srcRect/>
+                        <a:stretch>
+                          <a:fillRect/>
+                        </a:stretch>
+                      </pic:blipFill>
+                      <pic:spPr bwMode="auto">
+                        <a:xfrm>
+                          <a:off x="0" y="0"/>
+                          <a:ext cx="1695450" cy="1695450"/>
+                        </a:xfrm>
+                        <a:prstGeom prst="rect">
+                          <a:avLst/>
+                        </a:prstGeom>
+                        <a:noFill/>
+                        <a:ln>
+                          <a:noFill/>
+                        </a:ln>
+                      </pic:spPr>
+                    </pic:pic>
+                  </a:graphicData>
+                </a:graphic>
+              </wp:inline>
+            </w:drawing>
+          </w:r>
+        </w:sdtContent>
+      </w:sdt>
+      <w:r>
+        <w:rPr>
+          <w:b/>
+          <w:bCs/>
+          <w:sz w:val="32"/>
+          <w:szCs w:val="32"/>
+        </w:rPr>
+        <w:t xml:space="preserve"> </w:t>
+      </w:r>
+      <w:sdt>
+        <w:sdtPr>
+          <w:rPr>
+            <w:b/>
+            <w:bCs/>
+            <w:sz w:val="32"/>
+            <w:szCs w:val="32"/>
+          </w:rPr>
+          <w:alias w:val="DeliveredInstruments5"/>
+          <w:tag w:val="DeliveredInstruments5"/>
+          <w:id w:val="-741248297"/>
+          <w:showingPlcHdr/>
+          <w:picture/>
+        </w:sdtPr>
+        <w:sdtContent>
+          <w:r>
+            <w:rPr>
+              <w:b/>
+              <w:bCs/>
+              <w:noProof/>
+              <w:sz w:val="32"/>
+              <w:szCs w:val="32"/>
+            </w:rPr>
+            <w:drawing>
+              <wp:inline distT="0" distB="0" distL="0" distR="0" wp14:anchorId="7B75810E" wp14:editId="65E4E115">
+                <wp:extent cx="1695450" cy="1695450"/>
+                <wp:effectExtent l="0" t="0" r="0" b="0"/>
+                <wp:docPr id="63" name="Billede 15"/>
+                <wp:cNvGraphicFramePr>
+                  <a:graphicFrameLocks xmlns:a="http://schemas.openxmlformats.org/drawingml/2006/main" noChangeAspect="1"/>
+                </wp:cNvGraphicFramePr>
+                <a:graphic xmlns:a="http://schemas.openxmlformats.org/drawingml/2006/main">
+                  <a:graphicData uri="http://schemas.openxmlformats.org/drawingml/2006/picture">
+                    <pic:pic xmlns:pic="http://schemas.openxmlformats.org/drawingml/2006/picture">
+                      <pic:nvPicPr>
+                        <pic:cNvPr id="0" name="Picture 15"/>
+                        <pic:cNvPicPr>
+                          <a:picLocks noChangeAspect="1" noChangeArrowheads="1"/>
+                        </pic:cNvPicPr>
+                      </pic:nvPicPr>
+                      <pic:blipFill>
+                        <a:blip r:embed="rId8">
+                          <a:extLst>
+                            <a:ext uri="{28A0092B-C50C-407E-A947-70E740481C1C}">
+                              <a14:useLocalDpi xmlns:a14="http://schemas.microsoft.com/office/drawing/2010/main" val="0"/>
+                            </a:ext>
+                          </a:extLst>
+                        </a:blip>
+                        <a:srcRect/>
+                        <a:stretch>
+                          <a:fillRect/>
+                        </a:stretch>
+                      </pic:blipFill>
+                      <pic:spPr bwMode="auto">
+                        <a:xfrm>
+                          <a:off x="0" y="0"/>
+                          <a:ext cx="1695450" cy="1695450"/>
+                        </a:xfrm>
+                        <a:prstGeom prst="rect">
+                          <a:avLst/>
+                        </a:prstGeom>
+                        <a:noFill/>
+                        <a:ln>
+                          <a:noFill/>
+                        </a:ln>
+                      </pic:spPr>
+                    </pic:pic>
+                  </a:graphicData>
+                </a:graphic>
+              </wp:inline>
+            </w:drawing>
+          </w:r>
+        </w:sdtContent>
+      </w:sdt>
+      <w:r>
+        <w:rPr>
+          <w:b/>
+          <w:bCs/>
+          <w:sz w:val="32"/>
+          <w:szCs w:val="32"/>
+        </w:rPr>
+        <w:t xml:space="preserve"> </w:t>
+      </w:r>
+      <w:sdt>
+        <w:sdtPr>
+          <w:rPr>
+            <w:b/>
+            <w:bCs/>
+            <w:sz w:val="32"/>
+            <w:szCs w:val="32"/>
+          </w:rPr>
+          <w:alias w:val="DeliveredInstruments6"/>
+          <w:tag w:val="DeliveredInstruments6"/>
+          <w:id w:val="-1363363959"/>
+          <w:showingPlcHdr/>
+          <w:picture/>
+        </w:sdtPr>
+        <w:sdtContent>
+          <w:r>
+            <w:rPr>
+              <w:b/>
+              <w:bCs/>
+              <w:noProof/>
+              <w:sz w:val="32"/>
+              <w:szCs w:val="32"/>
+            </w:rPr>
+            <w:drawing>
+              <wp:inline distT="0" distB="0" distL="0" distR="0" wp14:anchorId="536E5005" wp14:editId="4A00BF89">
+                <wp:extent cx="1695450" cy="1695450"/>
+                <wp:effectExtent l="0" t="0" r="0" b="0"/>
+                <wp:docPr id="25" name="Billede 15"/>
+                <wp:cNvGraphicFramePr>
+                  <a:graphicFrameLocks xmlns:a="http://schemas.openxmlformats.org/drawingml/2006/main" noChangeAspect="1"/>
+                </wp:cNvGraphicFramePr>
+                <a:graphic xmlns:a="http://schemas.openxmlformats.org/drawingml/2006/main">
+                  <a:graphicData uri="http://schemas.openxmlformats.org/drawingml/2006/picture">
+                    <pic:pic xmlns:pic="http://schemas.openxmlformats.org/drawingml/2006/picture">
+                      <pic:nvPicPr>
+                        <pic:cNvPr id="0" name="Picture 15"/>
+                        <pic:cNvPicPr>
+                          <a:picLocks noChangeAspect="1" noChangeArrowheads="1"/>
+                        </pic:cNvPicPr>
+                      </pic:nvPicPr>
+                      <pic:blipFill>
+                        <a:blip r:embed="rId8">
+                          <a:extLst>
+                            <a:ext uri="{28A0092B-C50C-407E-A947-70E740481C1C}">
+                              <a14:useLocalDpi xmlns:a14="http://schemas.microsoft.com/office/drawing/2010/main" val="0"/>
+                            </a:ext>
+                          </a:extLst>
+                        </a:blip>
+                        <a:srcRect/>
+                        <a:stretch>
+                          <a:fillRect/>
+                        </a:stretch>
+                      </pic:blipFill>
+                      <pic:spPr bwMode="auto">
+                        <a:xfrm>
+                          <a:off x="0" y="0"/>
+                          <a:ext cx="1695450" cy="1695450"/>
+                        </a:xfrm>
+                        <a:prstGeom prst="rect">
+                          <a:avLst/>
+                        </a:prstGeom>
+                        <a:noFill/>
+                        <a:ln>
+                          <a:noFill/>
+                        </a:ln>
+                      </pic:spPr>
+                    </pic:pic>
+                  </a:graphicData>
+                </a:graphic>
+              </wp:inline>
+            </w:drawing>
+          </w:r>
+        </w:sdtContent>
+      </w:sdt>
+    </w:p>
     <w:p>
       <w:pPr>
         <w:pStyle w:val="Overskrift1"/>
@@ -2353,7 +2294,7 @@
         <mc:AlternateContent>
           <mc:Choice Requires="wps">
             <w:drawing>
-              <wp:anchor distT="0" distB="0" distL="114300" distR="114300" simplePos="0" relativeHeight="251666432" behindDoc="0" locked="0" layoutInCell="1" allowOverlap="1" wp14:anchorId="1FB8C89C" wp14:editId="0EF4C0B9">
+              <wp:anchor distT="0" distB="0" distL="114300" distR="114300" simplePos="0" relativeHeight="251684864" behindDoc="0" locked="0" layoutInCell="1" allowOverlap="1" wp14:anchorId="6391E258" wp14:editId="6EA5242E">
                 <wp:simplePos x="0" y="0"/>
                 <wp:positionH relativeFrom="column">
                   <wp:posOffset>0</wp:posOffset>
@@ -2417,7 +2358,7 @@
           </mc:Choice>
           <mc:Fallback>
             <w:pict>
-              <v:roundrect w14:anchorId="7B6BDD4E" id="Rektangel: afrundede hjørner 7" o:spid="_x0000_s1026" style="position:absolute;margin-left:0;margin-top:-.05pt;width:141.85pt;height:8.6pt;z-index:251666432;visibility:visible;mso-wrap-style:square;mso-wrap-distance-left:9pt;mso-wrap-distance-top:0;mso-wrap-distance-right:9pt;mso-wrap-distance-bottom:0;mso-position-horizontal:absolute;mso-position-horizontal-relative:text;mso-position-vertical:absolute;mso-position-vertical-relative:text;v-text-anchor:middle" arcsize="10923f" o:gfxdata="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" fillcolor="#00b0f0" strokecolor="#00b0f0" strokeweight="1pt">
+              <v:roundrect w14:anchorId="52E43617" id="Rektangel: afrundede hjørner 7" o:spid="_x0000_s1026" style="position:absolute;margin-left:0;margin-top:-.05pt;width:141.85pt;height:8.6pt;z-index:251684864;visibility:visible;mso-wrap-style:square;mso-wrap-distance-left:9pt;mso-wrap-distance-top:0;mso-wrap-distance-right:9pt;mso-wrap-distance-bottom:0;mso-position-horizontal:absolute;mso-position-horizontal-relative:text;mso-position-vertical:absolute;mso-position-vertical-relative:text;v-text-anchor:middle" arcsize="10923f" o:gfxdata="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" fillcolor="#00b0f0" strokecolor="#00b0f0" strokeweight="1pt">
                 <v:stroke joinstyle="miter"/>
               </v:roundrect>
             </w:pict>
@@ -2425,376 +2366,345 @@
         </mc:AlternateContent>
       </w:r>
     </w:p>
-    <w:tbl>
-      <w:tblPr>
-        <w:tblStyle w:val="Tabel-Gitter"/>
-        <w:tblW w:w="13320" w:type="dxa"/>
-        <w:tblBorders>
-          <w:top w:val="none" w:sz="0" w:space="0" w:color="auto"/>
-          <w:left w:val="none" w:sz="0" w:space="0" w:color="auto"/>
-          <w:bottom w:val="none" w:sz="0" w:space="0" w:color="auto"/>
-          <w:right w:val="none" w:sz="0" w:space="0" w:color="auto"/>
-          <w:insideH w:val="none" w:sz="0" w:space="0" w:color="auto"/>
-          <w:insideV w:val="none" w:sz="0" w:space="0" w:color="auto"/>
-        </w:tblBorders>
-        <w:tblLook w:val="04A0" w:firstRow="1" w:lastRow="0" w:firstColumn="1" w:lastColumn="0" w:noHBand="0" w:noVBand="1"/>
-      </w:tblPr>
-      <w:tblGrid>
-        <w:gridCol w:w="13320"/>
-      </w:tblGrid>
-      <w:tr>
-        <w:trPr>
-          <w:trHeight w:val="4236"/>
-        </w:trPr>
-        <w:tc>
-          <w:tcPr>
-            <w:tcW w:w="13320" w:type="dxa"/>
-          </w:tcPr>
-          <w:p>
-            <w:pPr>
-              <w:jc w:val="center"/>
-              <w:rPr>
-                <w:b/>
-                <w:bCs/>
-                <w:sz w:val="32"/>
-                <w:szCs w:val="32"/>
-              </w:rPr>
-            </w:pPr>
-            <w:sdt>
-              <w:sdtPr>
-                <w:rPr>
-                  <w:b/>
-                  <w:bCs/>
-                  <w:sz w:val="32"/>
-                  <w:szCs w:val="32"/>
-                </w:rPr>
-                <w:alias w:val="PreOperativeSituation1"/>
-                <w:tag w:val="PreOperativeSituation1"/>
-                <w:id w:val="44413548"/>
-                <w:showingPlcHdr/>
-                <w:picture/>
-              </w:sdtPr>
-              <w:sdtEndPr/>
-              <w:sdtContent>
-                <w:r>
-                  <w:rPr>
-                    <w:b/>
-                    <w:bCs/>
-                    <w:noProof/>
-                    <w:sz w:val="32"/>
-                    <w:szCs w:val="32"/>
-                  </w:rPr>
-                  <w:drawing>
-                    <wp:inline distT="0" distB="0" distL="0" distR="0" wp14:anchorId="0D72AD53" wp14:editId="62D126A7">
-                      <wp:extent cx="2606723" cy="2606723"/>
-                      <wp:effectExtent l="0" t="0" r="3175" b="3175"/>
-                      <wp:docPr id="4" name="Billede 2"/>
-                      <wp:cNvGraphicFramePr>
-                        <a:graphicFrameLocks xmlns:a="http://schemas.openxmlformats.org/drawingml/2006/main" noChangeAspect="1"/>
-                      </wp:cNvGraphicFramePr>
-                      <a:graphic xmlns:a="http://schemas.openxmlformats.org/drawingml/2006/main">
-                        <a:graphicData uri="http://schemas.openxmlformats.org/drawingml/2006/picture">
-                          <pic:pic xmlns:pic="http://schemas.openxmlformats.org/drawingml/2006/picture">
-                            <pic:nvPicPr>
-                              <pic:cNvPr id="0" name="Picture 2"/>
-                              <pic:cNvPicPr>
-                                <a:picLocks noChangeAspect="1" noChangeArrowheads="1"/>
-                              </pic:cNvPicPr>
-                            </pic:nvPicPr>
-                            <pic:blipFill>
-                              <a:blip r:embed="rId8">
-                                <a:extLst>
-                                  <a:ext uri="{28A0092B-C50C-407E-A947-70E740481C1C}">
-                                    <a14:useLocalDpi xmlns:a14="http://schemas.microsoft.com/office/drawing/2010/main" val="0"/>
-                                  </a:ext>
-                                </a:extLst>
-                              </a:blip>
-                              <a:srcRect/>
-                              <a:stretch>
-                                <a:fillRect/>
-                              </a:stretch>
-                            </pic:blipFill>
-                            <pic:spPr bwMode="auto">
-                              <a:xfrm>
-                                <a:off x="0" y="0"/>
-                                <a:ext cx="2620487" cy="2620487"/>
-                              </a:xfrm>
-                              <a:prstGeom prst="rect">
-                                <a:avLst/>
-                              </a:prstGeom>
-                              <a:noFill/>
-                              <a:ln>
-                                <a:noFill/>
-                              </a:ln>
-                            </pic:spPr>
-                          </pic:pic>
-                        </a:graphicData>
-                      </a:graphic>
-                    </wp:inline>
-                  </w:drawing>
-                </w:r>
-              </w:sdtContent>
-            </w:sdt>
-            <w:sdt>
-              <w:sdtPr>
-                <w:rPr>
-                  <w:b/>
-                  <w:bCs/>
-                  <w:sz w:val="32"/>
-                  <w:szCs w:val="32"/>
-                </w:rPr>
-                <w:alias w:val="PreOperativeSituation2"/>
-                <w:tag w:val="PreOperativeSituation2"/>
-                <w:id w:val="-1173870946"/>
-                <w:showingPlcHdr/>
-                <w:picture/>
-              </w:sdtPr>
-              <w:sdtEndPr/>
-              <w:sdtContent>
-                <w:r>
-                  <w:rPr>
-                    <w:b/>
-                    <w:bCs/>
-                    <w:noProof/>
-                    <w:sz w:val="32"/>
-                    <w:szCs w:val="32"/>
-                  </w:rPr>
-                  <w:drawing>
-                    <wp:inline distT="0" distB="0" distL="0" distR="0" wp14:anchorId="3C71E78A" wp14:editId="116C68A8">
-                      <wp:extent cx="2593075" cy="2593075"/>
-                      <wp:effectExtent l="0" t="0" r="0" b="0"/>
-                      <wp:docPr id="6" name="Billede 3"/>
-                      <wp:cNvGraphicFramePr>
-                        <a:graphicFrameLocks xmlns:a="http://schemas.openxmlformats.org/drawingml/2006/main" noChangeAspect="1"/>
-                      </wp:cNvGraphicFramePr>
-                      <a:graphic xmlns:a="http://schemas.openxmlformats.org/drawingml/2006/main">
-                        <a:graphicData uri="http://schemas.openxmlformats.org/drawingml/2006/picture">
-                          <pic:pic xmlns:pic="http://schemas.openxmlformats.org/drawingml/2006/picture">
-                            <pic:nvPicPr>
-                              <pic:cNvPr id="0" name="Picture 3"/>
-                              <pic:cNvPicPr>
-                                <a:picLocks noChangeAspect="1" noChangeArrowheads="1"/>
-                              </pic:cNvPicPr>
-                            </pic:nvPicPr>
-                            <pic:blipFill>
-                              <a:blip r:embed="rId8">
-                                <a:extLst>
-                                  <a:ext uri="{28A0092B-C50C-407E-A947-70E740481C1C}">
-                                    <a14:useLocalDpi xmlns:a14="http://schemas.microsoft.com/office/drawing/2010/main" val="0"/>
-                                  </a:ext>
-                                </a:extLst>
-                              </a:blip>
-                              <a:srcRect/>
-                              <a:stretch>
-                                <a:fillRect/>
-                              </a:stretch>
-                            </pic:blipFill>
-                            <pic:spPr bwMode="auto">
-                              <a:xfrm>
-                                <a:off x="0" y="0"/>
-                                <a:ext cx="2614573" cy="2614573"/>
-                              </a:xfrm>
-                              <a:prstGeom prst="rect">
-                                <a:avLst/>
-                              </a:prstGeom>
-                              <a:noFill/>
-                              <a:ln>
-                                <a:noFill/>
-                              </a:ln>
-                            </pic:spPr>
-                          </pic:pic>
-                        </a:graphicData>
-                      </a:graphic>
-                    </wp:inline>
-                  </w:drawing>
-                </w:r>
-              </w:sdtContent>
-            </w:sdt>
-          </w:p>
-        </w:tc>
-      </w:tr>
-      <w:tr>
-        <w:trPr>
-          <w:trHeight w:val="3960"/>
-        </w:trPr>
-        <w:tc>
-          <w:tcPr>
-            <w:tcW w:w="13320" w:type="dxa"/>
-          </w:tcPr>
-          <w:p>
-            <w:pPr>
-              <w:jc w:val="center"/>
-              <w:rPr>
-                <w:b/>
-                <w:bCs/>
-                <w:sz w:val="32"/>
-                <w:szCs w:val="32"/>
-              </w:rPr>
-            </w:pPr>
-            <w:sdt>
-              <w:sdtPr>
-                <w:rPr>
-                  <w:b/>
-                  <w:bCs/>
-                  <w:sz w:val="32"/>
-                  <w:szCs w:val="32"/>
-                </w:rPr>
-                <w:alias w:val="PreOperativeSituation3"/>
-                <w:tag w:val="PreOperativeSituation3"/>
-                <w:id w:val="237825412"/>
-                <w:showingPlcHdr/>
-                <w:picture/>
-              </w:sdtPr>
-              <w:sdtEndPr/>
-              <w:sdtContent>
-                <w:r>
-                  <w:rPr>
-                    <w:b/>
-                    <w:bCs/>
-                    <w:noProof/>
-                    <w:sz w:val="32"/>
-                    <w:szCs w:val="32"/>
-                  </w:rPr>
-                  <w:drawing>
-                    <wp:inline distT="0" distB="0" distL="0" distR="0" wp14:anchorId="1DD08E02" wp14:editId="77230B33">
-                      <wp:extent cx="2456597" cy="2456597"/>
-                      <wp:effectExtent l="0" t="0" r="1270" b="1270"/>
-                      <wp:docPr id="10" name="Billede 5"/>
-                      <wp:cNvGraphicFramePr>
-                        <a:graphicFrameLocks xmlns:a="http://schemas.openxmlformats.org/drawingml/2006/main" noChangeAspect="1"/>
-                      </wp:cNvGraphicFramePr>
-                      <a:graphic xmlns:a="http://schemas.openxmlformats.org/drawingml/2006/main">
-                        <a:graphicData uri="http://schemas.openxmlformats.org/drawingml/2006/picture">
-                          <pic:pic xmlns:pic="http://schemas.openxmlformats.org/drawingml/2006/picture">
-                            <pic:nvPicPr>
-                              <pic:cNvPr id="0" name="Picture 5"/>
-                              <pic:cNvPicPr>
-                                <a:picLocks noChangeAspect="1" noChangeArrowheads="1"/>
-                              </pic:cNvPicPr>
-                            </pic:nvPicPr>
-                            <pic:blipFill>
-                              <a:blip r:embed="rId8">
-                                <a:extLst>
-                                  <a:ext uri="{28A0092B-C50C-407E-A947-70E740481C1C}">
-                                    <a14:useLocalDpi xmlns:a14="http://schemas.microsoft.com/office/drawing/2010/main" val="0"/>
-                                  </a:ext>
-                                </a:extLst>
-                              </a:blip>
-                              <a:srcRect/>
-                              <a:stretch>
-                                <a:fillRect/>
-                              </a:stretch>
-                            </pic:blipFill>
-                            <pic:spPr bwMode="auto">
-                              <a:xfrm>
-                                <a:off x="0" y="0"/>
-                                <a:ext cx="2469295" cy="2469295"/>
-                              </a:xfrm>
-                              <a:prstGeom prst="rect">
-                                <a:avLst/>
-                              </a:prstGeom>
-                              <a:noFill/>
-                              <a:ln>
-                                <a:noFill/>
-                              </a:ln>
-                            </pic:spPr>
-                          </pic:pic>
-                        </a:graphicData>
-                      </a:graphic>
-                    </wp:inline>
-                  </w:drawing>
-                </w:r>
-              </w:sdtContent>
-            </w:sdt>
-            <w:sdt>
-              <w:sdtPr>
-                <w:rPr>
-                  <w:b/>
-                  <w:bCs/>
-                  <w:sz w:val="32"/>
-                  <w:szCs w:val="32"/>
-                </w:rPr>
-                <w:alias w:val="PreOperativeSituation4"/>
-                <w:tag w:val="PreOperativeSituation4"/>
-                <w:id w:val="-839382988"/>
-                <w:showingPlcHdr/>
-                <w:picture/>
-              </w:sdtPr>
-              <w:sdtEndPr/>
-              <w:sdtContent>
-                <w:r>
-                  <w:rPr>
-                    <w:b/>
-                    <w:bCs/>
-                    <w:noProof/>
-                    <w:sz w:val="32"/>
-                    <w:szCs w:val="32"/>
-                  </w:rPr>
-                  <w:drawing>
-                    <wp:inline distT="0" distB="0" distL="0" distR="0" wp14:anchorId="2FB6A253" wp14:editId="50A66A0F">
-                      <wp:extent cx="2429301" cy="2429301"/>
-                      <wp:effectExtent l="0" t="0" r="9525" b="9525"/>
-                      <wp:docPr id="11" name="Billede 6"/>
-                      <wp:cNvGraphicFramePr>
-                        <a:graphicFrameLocks xmlns:a="http://schemas.openxmlformats.org/drawingml/2006/main" noChangeAspect="1"/>
-                      </wp:cNvGraphicFramePr>
-                      <a:graphic xmlns:a="http://schemas.openxmlformats.org/drawingml/2006/main">
-                        <a:graphicData uri="http://schemas.openxmlformats.org/drawingml/2006/picture">
-                          <pic:pic xmlns:pic="http://schemas.openxmlformats.org/drawingml/2006/picture">
-                            <pic:nvPicPr>
-                              <pic:cNvPr id="0" name="Picture 6"/>
-                              <pic:cNvPicPr>
-                                <a:picLocks noChangeAspect="1" noChangeArrowheads="1"/>
-                              </pic:cNvPicPr>
-                            </pic:nvPicPr>
-                            <pic:blipFill>
-                              <a:blip r:embed="rId8">
-                                <a:extLst>
-                                  <a:ext uri="{28A0092B-C50C-407E-A947-70E740481C1C}">
-                                    <a14:useLocalDpi xmlns:a14="http://schemas.microsoft.com/office/drawing/2010/main" val="0"/>
-                                  </a:ext>
-                                </a:extLst>
-                              </a:blip>
-                              <a:srcRect/>
-                              <a:stretch>
-                                <a:fillRect/>
-                              </a:stretch>
-                            </pic:blipFill>
-                            <pic:spPr bwMode="auto">
-                              <a:xfrm>
-                                <a:off x="0" y="0"/>
-                                <a:ext cx="2444088" cy="2444088"/>
-                              </a:xfrm>
-                              <a:prstGeom prst="rect">
-                                <a:avLst/>
-                              </a:prstGeom>
-                              <a:noFill/>
-                              <a:ln>
-                                <a:noFill/>
-                              </a:ln>
-                            </pic:spPr>
-                          </pic:pic>
-                        </a:graphicData>
-                      </a:graphic>
-                    </wp:inline>
-                  </w:drawing>
-                </w:r>
-              </w:sdtContent>
-            </w:sdt>
-          </w:p>
-        </w:tc>
-      </w:tr>
-    </w:tbl>
+    <w:p>
+      <w:pPr>
+        <w:jc w:val="center"/>
+        <w:rPr>
+          <w:b/>
+          <w:bCs/>
+          <w:sz w:val="32"/>
+          <w:szCs w:val="32"/>
+        </w:rPr>
+      </w:pPr>
+      <w:sdt>
+        <w:sdtPr>
+          <w:rPr>
+            <w:b/>
+            <w:bCs/>
+            <w:sz w:val="32"/>
+            <w:szCs w:val="32"/>
+          </w:rPr>
+          <w:alias w:val="PreOperativeSituation1"/>
+          <w:tag w:val="PreOperativeSituation1"/>
+          <w:id w:val="44413548"/>
+          <w:showingPlcHdr/>
+          <w:picture/>
+        </w:sdtPr>
+        <w:sdtContent>
+          <w:r>
+            <w:rPr>
+              <w:b/>
+              <w:bCs/>
+              <w:noProof/>
+              <w:sz w:val="32"/>
+              <w:szCs w:val="32"/>
+            </w:rPr>
+            <w:drawing>
+              <wp:inline distT="0" distB="0" distL="0" distR="0" wp14:anchorId="7A2327A0" wp14:editId="31B410A6">
+                <wp:extent cx="2606723" cy="2606723"/>
+                <wp:effectExtent l="0" t="0" r="3175" b="3175"/>
+                <wp:docPr id="4" name="Billede 2"/>
+                <wp:cNvGraphicFramePr>
+                  <a:graphicFrameLocks xmlns:a="http://schemas.openxmlformats.org/drawingml/2006/main" noChangeAspect="1"/>
+                </wp:cNvGraphicFramePr>
+                <a:graphic xmlns:a="http://schemas.openxmlformats.org/drawingml/2006/main">
+                  <a:graphicData uri="http://schemas.openxmlformats.org/drawingml/2006/picture">
+                    <pic:pic xmlns:pic="http://schemas.openxmlformats.org/drawingml/2006/picture">
+                      <pic:nvPicPr>
+                        <pic:cNvPr id="0" name="Picture 2"/>
+                        <pic:cNvPicPr>
+                          <a:picLocks noChangeAspect="1" noChangeArrowheads="1"/>
+                        </pic:cNvPicPr>
+                      </pic:nvPicPr>
+                      <pic:blipFill>
+                        <a:blip r:embed="rId8">
+                          <a:extLst>
+                            <a:ext uri="{28A0092B-C50C-407E-A947-70E740481C1C}">
+                              <a14:useLocalDpi xmlns:a14="http://schemas.microsoft.com/office/drawing/2010/main" val="0"/>
+                            </a:ext>
+                          </a:extLst>
+                        </a:blip>
+                        <a:srcRect/>
+                        <a:stretch>
+                          <a:fillRect/>
+                        </a:stretch>
+                      </pic:blipFill>
+                      <pic:spPr bwMode="auto">
+                        <a:xfrm>
+                          <a:off x="0" y="0"/>
+                          <a:ext cx="2620487" cy="2620487"/>
+                        </a:xfrm>
+                        <a:prstGeom prst="rect">
+                          <a:avLst/>
+                        </a:prstGeom>
+                        <a:noFill/>
+                        <a:ln>
+                          <a:noFill/>
+                        </a:ln>
+                      </pic:spPr>
+                    </pic:pic>
+                  </a:graphicData>
+                </a:graphic>
+              </wp:inline>
+            </w:drawing>
+          </w:r>
+        </w:sdtContent>
+      </w:sdt>
+      <w:r>
+        <w:rPr>
+          <w:noProof/>
+        </w:rPr>
+        <w:t xml:space="preserve"> </w:t>
+      </w:r>
+      <w:sdt>
+        <w:sdtPr>
+          <w:rPr>
+            <w:b/>
+            <w:bCs/>
+            <w:sz w:val="32"/>
+            <w:szCs w:val="32"/>
+          </w:rPr>
+          <w:alias w:val="PreOperativeSituation2"/>
+          <w:tag w:val="PreOperativeSituation2"/>
+          <w:id w:val="-1173870946"/>
+          <w:showingPlcHdr/>
+          <w:picture/>
+        </w:sdtPr>
+        <w:sdtContent>
+          <w:r>
+            <w:rPr>
+              <w:b/>
+              <w:bCs/>
+              <w:noProof/>
+              <w:sz w:val="32"/>
+              <w:szCs w:val="32"/>
+            </w:rPr>
+            <w:drawing>
+              <wp:inline distT="0" distB="0" distL="0" distR="0" wp14:anchorId="3C83640D" wp14:editId="17A21A92">
+                <wp:extent cx="2593075" cy="2593075"/>
+                <wp:effectExtent l="0" t="0" r="0" b="0"/>
+                <wp:docPr id="6" name="Billede 3"/>
+                <wp:cNvGraphicFramePr>
+                  <a:graphicFrameLocks xmlns:a="http://schemas.openxmlformats.org/drawingml/2006/main" noChangeAspect="1"/>
+                </wp:cNvGraphicFramePr>
+                <a:graphic xmlns:a="http://schemas.openxmlformats.org/drawingml/2006/main">
+                  <a:graphicData uri="http://schemas.openxmlformats.org/drawingml/2006/picture">
+                    <pic:pic xmlns:pic="http://schemas.openxmlformats.org/drawingml/2006/picture">
+                      <pic:nvPicPr>
+                        <pic:cNvPr id="0" name="Picture 3"/>
+                        <pic:cNvPicPr>
+                          <a:picLocks noChangeAspect="1" noChangeArrowheads="1"/>
+                        </pic:cNvPicPr>
+                      </pic:nvPicPr>
+                      <pic:blipFill>
+                        <a:blip r:embed="rId8">
+                          <a:extLst>
+                            <a:ext uri="{28A0092B-C50C-407E-A947-70E740481C1C}">
+                              <a14:useLocalDpi xmlns:a14="http://schemas.microsoft.com/office/drawing/2010/main" val="0"/>
+                            </a:ext>
+                          </a:extLst>
+                        </a:blip>
+                        <a:srcRect/>
+                        <a:stretch>
+                          <a:fillRect/>
+                        </a:stretch>
+                      </pic:blipFill>
+                      <pic:spPr bwMode="auto">
+                        <a:xfrm>
+                          <a:off x="0" y="0"/>
+                          <a:ext cx="2614573" cy="2614573"/>
+                        </a:xfrm>
+                        <a:prstGeom prst="rect">
+                          <a:avLst/>
+                        </a:prstGeom>
+                        <a:noFill/>
+                        <a:ln>
+                          <a:noFill/>
+                        </a:ln>
+                      </pic:spPr>
+                    </pic:pic>
+                  </a:graphicData>
+                </a:graphic>
+              </wp:inline>
+            </w:drawing>
+          </w:r>
+        </w:sdtContent>
+      </w:sdt>
+    </w:p>
+    <w:p>
+      <w:pPr>
+        <w:jc w:val="center"/>
+      </w:pPr>
+      <w:sdt>
+        <w:sdtPr>
+          <w:rPr>
+            <w:b/>
+            <w:bCs/>
+            <w:sz w:val="32"/>
+            <w:szCs w:val="32"/>
+          </w:rPr>
+          <w:alias w:val="PreOperativeSituation3"/>
+          <w:tag w:val="PreOperativeSituation3"/>
+          <w:id w:val="237825412"/>
+          <w:showingPlcHdr/>
+          <w:picture/>
+        </w:sdtPr>
+        <w:sdtContent>
+          <w:r>
+            <w:rPr>
+              <w:b/>
+              <w:bCs/>
+              <w:noProof/>
+              <w:sz w:val="32"/>
+              <w:szCs w:val="32"/>
+            </w:rPr>
+            <w:drawing>
+              <wp:inline distT="0" distB="0" distL="0" distR="0" wp14:anchorId="7279C757" wp14:editId="44E13B7B">
+                <wp:extent cx="2456597" cy="2456597"/>
+                <wp:effectExtent l="0" t="0" r="1270" b="1270"/>
+                <wp:docPr id="10" name="Billede 5"/>
+                <wp:cNvGraphicFramePr>
+                  <a:graphicFrameLocks xmlns:a="http://schemas.openxmlformats.org/drawingml/2006/main" noChangeAspect="1"/>
+                </wp:cNvGraphicFramePr>
+                <a:graphic xmlns:a="http://schemas.openxmlformats.org/drawingml/2006/main">
+                  <a:graphicData uri="http://schemas.openxmlformats.org/drawingml/2006/picture">
+                    <pic:pic xmlns:pic="http://schemas.openxmlformats.org/drawingml/2006/picture">
+                      <pic:nvPicPr>
+                        <pic:cNvPr id="0" name="Picture 5"/>
+                        <pic:cNvPicPr>
+                          <a:picLocks noChangeAspect="1" noChangeArrowheads="1"/>
+                        </pic:cNvPicPr>
+                      </pic:nvPicPr>
+                      <pic:blipFill>
+                        <a:blip r:embed="rId8">
+                          <a:extLst>
+                            <a:ext uri="{28A0092B-C50C-407E-A947-70E740481C1C}">
+                              <a14:useLocalDpi xmlns:a14="http://schemas.microsoft.com/office/drawing/2010/main" val="0"/>
+                            </a:ext>
+                          </a:extLst>
+                        </a:blip>
+                        <a:srcRect/>
+                        <a:stretch>
+                          <a:fillRect/>
+                        </a:stretch>
+                      </pic:blipFill>
+                      <pic:spPr bwMode="auto">
+                        <a:xfrm>
+                          <a:off x="0" y="0"/>
+                          <a:ext cx="2469295" cy="2469295"/>
+                        </a:xfrm>
+                        <a:prstGeom prst="rect">
+                          <a:avLst/>
+                        </a:prstGeom>
+                        <a:noFill/>
+                        <a:ln>
+                          <a:noFill/>
+                        </a:ln>
+                      </pic:spPr>
+                    </pic:pic>
+                  </a:graphicData>
+                </a:graphic>
+              </wp:inline>
+            </w:drawing>
+          </w:r>
+        </w:sdtContent>
+      </w:sdt>
+      <w:r>
+        <w:rPr>
+          <w:b/>
+          <w:bCs/>
+          <w:sz w:val="32"/>
+          <w:szCs w:val="32"/>
+        </w:rPr>
+        <w:t xml:space="preserve"> </w:t>
+      </w:r>
+      <w:sdt>
+        <w:sdtPr>
+          <w:rPr>
+            <w:b/>
+            <w:bCs/>
+            <w:sz w:val="32"/>
+            <w:szCs w:val="32"/>
+          </w:rPr>
+          <w:alias w:val="PreOperativeSituation4"/>
+          <w:tag w:val="PreOperativeSituation4"/>
+          <w:id w:val="-839382988"/>
+          <w:showingPlcHdr/>
+          <w:picture/>
+        </w:sdtPr>
+        <w:sdtContent>
+          <w:r>
+            <w:rPr>
+              <w:b/>
+              <w:bCs/>
+              <w:noProof/>
+              <w:sz w:val="32"/>
+              <w:szCs w:val="32"/>
+            </w:rPr>
+            <w:drawing>
+              <wp:inline distT="0" distB="0" distL="0" distR="0" wp14:anchorId="7A33D5D6" wp14:editId="319F792A">
+                <wp:extent cx="2429301" cy="2429301"/>
+                <wp:effectExtent l="0" t="0" r="9525" b="9525"/>
+                <wp:docPr id="11" name="Billede 6"/>
+                <wp:cNvGraphicFramePr>
+                  <a:graphicFrameLocks xmlns:a="http://schemas.openxmlformats.org/drawingml/2006/main" noChangeAspect="1"/>
+                </wp:cNvGraphicFramePr>
+                <a:graphic xmlns:a="http://schemas.openxmlformats.org/drawingml/2006/main">
+                  <a:graphicData uri="http://schemas.openxmlformats.org/drawingml/2006/picture">
+                    <pic:pic xmlns:pic="http://schemas.openxmlformats.org/drawingml/2006/picture">
+                      <pic:nvPicPr>
+                        <pic:cNvPr id="0" name="Picture 6"/>
+                        <pic:cNvPicPr>
+                          <a:picLocks noChangeAspect="1" noChangeArrowheads="1"/>
+                        </pic:cNvPicPr>
+                      </pic:nvPicPr>
+                      <pic:blipFill>
+                        <a:blip r:embed="rId8">
+                          <a:extLst>
+                            <a:ext uri="{28A0092B-C50C-407E-A947-70E740481C1C}">
+                              <a14:useLocalDpi xmlns:a14="http://schemas.microsoft.com/office/drawing/2010/main" val="0"/>
+                            </a:ext>
+                          </a:extLst>
+                        </a:blip>
+                        <a:srcRect/>
+                        <a:stretch>
+                          <a:fillRect/>
+                        </a:stretch>
+                      </pic:blipFill>
+                      <pic:spPr bwMode="auto">
+                        <a:xfrm>
+                          <a:off x="0" y="0"/>
+                          <a:ext cx="2444088" cy="2444088"/>
+                        </a:xfrm>
+                        <a:prstGeom prst="rect">
+                          <a:avLst/>
+                        </a:prstGeom>
+                        <a:noFill/>
+                        <a:ln>
+                          <a:noFill/>
+                        </a:ln>
+                      </pic:spPr>
+                    </pic:pic>
+                  </a:graphicData>
+                </a:graphic>
+              </wp:inline>
+            </w:drawing>
+          </w:r>
+        </w:sdtContent>
+      </w:sdt>
+    </w:p>
     <w:p>
       <w:pPr>
         <w:pStyle w:val="Overskrift1"/>
       </w:pPr>
       <w:bookmarkStart w:id="3" w:name="_Hlk115260408"/>
       <w:bookmarkEnd w:id="2"/>
+      <w:proofErr w:type="spellStart"/>
       <w:r>
         <w:lastRenderedPageBreak/>
         <w:t>Osteotomier</w:t>
       </w:r>
+      <w:proofErr w:type="spellEnd"/>
     </w:p>
     <w:p>
       <w:r>
@@ -2804,7 +2714,7 @@
         <mc:AlternateContent>
           <mc:Choice Requires="wps">
             <w:drawing>
-              <wp:anchor distT="0" distB="0" distL="114300" distR="114300" simplePos="0" relativeHeight="251668480" behindDoc="0" locked="0" layoutInCell="1" allowOverlap="1" wp14:anchorId="7BAE2958" wp14:editId="6374FFF7">
+              <wp:anchor distT="0" distB="0" distL="114300" distR="114300" simplePos="0" relativeHeight="251686912" behindDoc="0" locked="0" layoutInCell="1" allowOverlap="1" wp14:anchorId="09A7F594" wp14:editId="0B84DA27">
                 <wp:simplePos x="0" y="0"/>
                 <wp:positionH relativeFrom="column">
                   <wp:posOffset>0</wp:posOffset>
@@ -2868,7 +2778,7 @@
           </mc:Choice>
           <mc:Fallback>
             <w:pict>
-              <v:roundrect w14:anchorId="7FB2638A" id="Rektangel: afrundede hjørner 17" o:spid="_x0000_s1026" style="position:absolute;margin-left:0;margin-top:-.05pt;width:141.85pt;height:8.6pt;z-index:251668480;visibility:visible;mso-wrap-style:square;mso-wrap-distance-left:9pt;mso-wrap-distance-top:0;mso-wrap-distance-right:9pt;mso-wrap-distance-bottom:0;mso-position-horizontal:absolute;mso-position-horizontal-relative:text;mso-position-vertical:absolute;mso-position-vertical-relative:text;v-text-anchor:middle" arcsize="10923f" o:gfxdata="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" fillcolor="#00b0f0" strokecolor="#00b0f0" strokeweight="1pt">
+              <v:roundrect w14:anchorId="49A83740" id="Rektangel: afrundede hjørner 17" o:spid="_x0000_s1026" style="position:absolute;margin-left:0;margin-top:-.05pt;width:141.85pt;height:8.6pt;z-index:251686912;visibility:visible;mso-wrap-style:square;mso-wrap-distance-left:9pt;mso-wrap-distance-top:0;mso-wrap-distance-right:9pt;mso-wrap-distance-bottom:0;mso-position-horizontal:absolute;mso-position-horizontal-relative:text;mso-position-vertical:absolute;mso-position-vertical-relative:text;v-text-anchor:middle" arcsize="10923f" o:gfxdata="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" fillcolor="#00b0f0" strokecolor="#00b0f0" strokeweight="1pt">
                 <v:stroke joinstyle="miter"/>
               </v:roundrect>
             </w:pict>
@@ -2876,366 +2786,333 @@
         </mc:AlternateContent>
       </w:r>
     </w:p>
-    <w:tbl>
-      <w:tblPr>
-        <w:tblStyle w:val="Tabel-Gitter"/>
-        <w:tblW w:w="13320" w:type="dxa"/>
-        <w:tblBorders>
-          <w:top w:val="none" w:sz="0" w:space="0" w:color="auto"/>
-          <w:left w:val="none" w:sz="0" w:space="0" w:color="auto"/>
-          <w:bottom w:val="none" w:sz="0" w:space="0" w:color="auto"/>
-          <w:right w:val="none" w:sz="0" w:space="0" w:color="auto"/>
-          <w:insideH w:val="none" w:sz="0" w:space="0" w:color="auto"/>
-          <w:insideV w:val="none" w:sz="0" w:space="0" w:color="auto"/>
-        </w:tblBorders>
-        <w:tblLook w:val="04A0" w:firstRow="1" w:lastRow="0" w:firstColumn="1" w:lastColumn="0" w:noHBand="0" w:noVBand="1"/>
-      </w:tblPr>
-      <w:tblGrid>
-        <w:gridCol w:w="13320"/>
-      </w:tblGrid>
-      <w:tr>
-        <w:trPr>
-          <w:trHeight w:val="4236"/>
-        </w:trPr>
-        <w:tc>
-          <w:tcPr>
-            <w:tcW w:w="13320" w:type="dxa"/>
-          </w:tcPr>
-          <w:p>
-            <w:pPr>
-              <w:jc w:val="center"/>
-              <w:rPr>
-                <w:b/>
-                <w:bCs/>
-                <w:sz w:val="32"/>
-                <w:szCs w:val="32"/>
-              </w:rPr>
-            </w:pPr>
-            <w:sdt>
-              <w:sdtPr>
-                <w:rPr>
-                  <w:b/>
-                  <w:bCs/>
-                  <w:sz w:val="32"/>
-                  <w:szCs w:val="32"/>
-                </w:rPr>
-                <w:alias w:val="Osteotomy1"/>
-                <w:tag w:val="Osteotomy1"/>
-                <w:id w:val="-50460833"/>
-                <w:showingPlcHdr/>
-                <w:picture/>
-              </w:sdtPr>
-              <w:sdtEndPr/>
-              <w:sdtContent>
-                <w:r>
-                  <w:rPr>
-                    <w:b/>
-                    <w:bCs/>
-                    <w:noProof/>
-                    <w:sz w:val="32"/>
-                    <w:szCs w:val="32"/>
-                  </w:rPr>
-                  <w:drawing>
-                    <wp:inline distT="0" distB="0" distL="0" distR="0" wp14:anchorId="49ACB772" wp14:editId="020675FC">
-                      <wp:extent cx="2581275" cy="2581275"/>
-                      <wp:effectExtent l="0" t="0" r="9525" b="9525"/>
-                      <wp:docPr id="12" name="Billede 2"/>
-                      <wp:cNvGraphicFramePr>
-                        <a:graphicFrameLocks xmlns:a="http://schemas.openxmlformats.org/drawingml/2006/main" noChangeAspect="1"/>
-                      </wp:cNvGraphicFramePr>
-                      <a:graphic xmlns:a="http://schemas.openxmlformats.org/drawingml/2006/main">
-                        <a:graphicData uri="http://schemas.openxmlformats.org/drawingml/2006/picture">
-                          <pic:pic xmlns:pic="http://schemas.openxmlformats.org/drawingml/2006/picture">
-                            <pic:nvPicPr>
-                              <pic:cNvPr id="0" name="Picture 2"/>
-                              <pic:cNvPicPr>
-                                <a:picLocks noChangeAspect="1" noChangeArrowheads="1"/>
-                              </pic:cNvPicPr>
-                            </pic:nvPicPr>
-                            <pic:blipFill>
-                              <a:blip r:embed="rId8">
-                                <a:extLst>
-                                  <a:ext uri="{28A0092B-C50C-407E-A947-70E740481C1C}">
-                                    <a14:useLocalDpi xmlns:a14="http://schemas.microsoft.com/office/drawing/2010/main" val="0"/>
-                                  </a:ext>
-                                </a:extLst>
-                              </a:blip>
-                              <a:srcRect/>
-                              <a:stretch>
-                                <a:fillRect/>
-                              </a:stretch>
-                            </pic:blipFill>
-                            <pic:spPr bwMode="auto">
-                              <a:xfrm>
-                                <a:off x="0" y="0"/>
-                                <a:ext cx="2581275" cy="2581275"/>
-                              </a:xfrm>
-                              <a:prstGeom prst="rect">
-                                <a:avLst/>
-                              </a:prstGeom>
-                              <a:noFill/>
-                              <a:ln>
-                                <a:noFill/>
-                              </a:ln>
-                            </pic:spPr>
-                          </pic:pic>
-                        </a:graphicData>
-                      </a:graphic>
-                    </wp:inline>
-                  </w:drawing>
-                </w:r>
-              </w:sdtContent>
-            </w:sdt>
-            <w:sdt>
-              <w:sdtPr>
-                <w:rPr>
-                  <w:b/>
-                  <w:bCs/>
-                  <w:sz w:val="32"/>
-                  <w:szCs w:val="32"/>
-                </w:rPr>
-                <w:alias w:val="Osteotomy2"/>
-                <w:tag w:val="Osteotomy2"/>
-                <w:id w:val="350699397"/>
-                <w:showingPlcHdr/>
-                <w:picture/>
-              </w:sdtPr>
-              <w:sdtEndPr/>
-              <w:sdtContent>
-                <w:r>
-                  <w:rPr>
-                    <w:b/>
-                    <w:bCs/>
-                    <w:noProof/>
-                    <w:sz w:val="32"/>
-                    <w:szCs w:val="32"/>
-                  </w:rPr>
-                  <w:drawing>
-                    <wp:inline distT="0" distB="0" distL="0" distR="0" wp14:anchorId="4CE8ED02" wp14:editId="1ED942DE">
-                      <wp:extent cx="2562225" cy="2562225"/>
-                      <wp:effectExtent l="0" t="0" r="9525" b="9525"/>
-                      <wp:docPr id="13" name="Billede 3"/>
-                      <wp:cNvGraphicFramePr>
-                        <a:graphicFrameLocks xmlns:a="http://schemas.openxmlformats.org/drawingml/2006/main" noChangeAspect="1"/>
-                      </wp:cNvGraphicFramePr>
-                      <a:graphic xmlns:a="http://schemas.openxmlformats.org/drawingml/2006/main">
-                        <a:graphicData uri="http://schemas.openxmlformats.org/drawingml/2006/picture">
-                          <pic:pic xmlns:pic="http://schemas.openxmlformats.org/drawingml/2006/picture">
-                            <pic:nvPicPr>
-                              <pic:cNvPr id="0" name="Picture 3"/>
-                              <pic:cNvPicPr>
-                                <a:picLocks noChangeAspect="1" noChangeArrowheads="1"/>
-                              </pic:cNvPicPr>
-                            </pic:nvPicPr>
-                            <pic:blipFill>
-                              <a:blip r:embed="rId8">
-                                <a:extLst>
-                                  <a:ext uri="{28A0092B-C50C-407E-A947-70E740481C1C}">
-                                    <a14:useLocalDpi xmlns:a14="http://schemas.microsoft.com/office/drawing/2010/main" val="0"/>
-                                  </a:ext>
-                                </a:extLst>
-                              </a:blip>
-                              <a:srcRect/>
-                              <a:stretch>
-                                <a:fillRect/>
-                              </a:stretch>
-                            </pic:blipFill>
-                            <pic:spPr bwMode="auto">
-                              <a:xfrm>
-                                <a:off x="0" y="0"/>
-                                <a:ext cx="2562225" cy="2562225"/>
-                              </a:xfrm>
-                              <a:prstGeom prst="rect">
-                                <a:avLst/>
-                              </a:prstGeom>
-                              <a:noFill/>
-                              <a:ln>
-                                <a:noFill/>
-                              </a:ln>
-                            </pic:spPr>
-                          </pic:pic>
-                        </a:graphicData>
-                      </a:graphic>
-                    </wp:inline>
-                  </w:drawing>
-                </w:r>
-              </w:sdtContent>
-            </w:sdt>
-          </w:p>
-        </w:tc>
-      </w:tr>
-      <w:tr>
-        <w:trPr>
-          <w:trHeight w:val="3958"/>
-        </w:trPr>
-        <w:tc>
-          <w:tcPr>
-            <w:tcW w:w="13320" w:type="dxa"/>
-          </w:tcPr>
-          <w:p>
-            <w:pPr>
-              <w:jc w:val="center"/>
-              <w:rPr>
-                <w:b/>
-                <w:bCs/>
-                <w:sz w:val="32"/>
-                <w:szCs w:val="32"/>
-              </w:rPr>
-            </w:pPr>
-            <w:sdt>
-              <w:sdtPr>
-                <w:rPr>
-                  <w:b/>
-                  <w:bCs/>
-                  <w:sz w:val="32"/>
-                  <w:szCs w:val="32"/>
-                </w:rPr>
-                <w:alias w:val="Osteotomy3"/>
-                <w:tag w:val="Osteotomy3"/>
-                <w:id w:val="1352452021"/>
-                <w:showingPlcHdr/>
-                <w:picture/>
-              </w:sdtPr>
-              <w:sdtEndPr/>
-              <w:sdtContent>
-                <w:r>
-                  <w:rPr>
-                    <w:b/>
-                    <w:bCs/>
-                    <w:noProof/>
-                    <w:sz w:val="32"/>
-                    <w:szCs w:val="32"/>
-                  </w:rPr>
-                  <w:drawing>
-                    <wp:inline distT="0" distB="0" distL="0" distR="0" wp14:anchorId="485B1203" wp14:editId="7AD742EF">
-                      <wp:extent cx="2456597" cy="2456597"/>
-                      <wp:effectExtent l="0" t="0" r="1270" b="1270"/>
-                      <wp:docPr id="15" name="Billede 5"/>
-                      <wp:cNvGraphicFramePr>
-                        <a:graphicFrameLocks xmlns:a="http://schemas.openxmlformats.org/drawingml/2006/main" noChangeAspect="1"/>
-                      </wp:cNvGraphicFramePr>
-                      <a:graphic xmlns:a="http://schemas.openxmlformats.org/drawingml/2006/main">
-                        <a:graphicData uri="http://schemas.openxmlformats.org/drawingml/2006/picture">
-                          <pic:pic xmlns:pic="http://schemas.openxmlformats.org/drawingml/2006/picture">
-                            <pic:nvPicPr>
-                              <pic:cNvPr id="0" name="Picture 5"/>
-                              <pic:cNvPicPr>
-                                <a:picLocks noChangeAspect="1" noChangeArrowheads="1"/>
-                              </pic:cNvPicPr>
-                            </pic:nvPicPr>
-                            <pic:blipFill>
-                              <a:blip r:embed="rId8">
-                                <a:extLst>
-                                  <a:ext uri="{28A0092B-C50C-407E-A947-70E740481C1C}">
-                                    <a14:useLocalDpi xmlns:a14="http://schemas.microsoft.com/office/drawing/2010/main" val="0"/>
-                                  </a:ext>
-                                </a:extLst>
-                              </a:blip>
-                              <a:srcRect/>
-                              <a:stretch>
-                                <a:fillRect/>
-                              </a:stretch>
-                            </pic:blipFill>
-                            <pic:spPr bwMode="auto">
-                              <a:xfrm>
-                                <a:off x="0" y="0"/>
-                                <a:ext cx="2466807" cy="2466807"/>
-                              </a:xfrm>
-                              <a:prstGeom prst="rect">
-                                <a:avLst/>
-                              </a:prstGeom>
-                              <a:noFill/>
-                              <a:ln>
-                                <a:noFill/>
-                              </a:ln>
-                            </pic:spPr>
-                          </pic:pic>
-                        </a:graphicData>
-                      </a:graphic>
-                    </wp:inline>
-                  </w:drawing>
-                </w:r>
-              </w:sdtContent>
-            </w:sdt>
-            <w:sdt>
-              <w:sdtPr>
-                <w:rPr>
-                  <w:b/>
-                  <w:bCs/>
-                  <w:sz w:val="32"/>
-                  <w:szCs w:val="32"/>
-                </w:rPr>
-                <w:alias w:val="Osteotomy4"/>
-                <w:tag w:val="Osteotomy4"/>
-                <w:id w:val="-729453344"/>
-                <w:showingPlcHdr/>
-                <w:picture/>
-              </w:sdtPr>
-              <w:sdtEndPr/>
-              <w:sdtContent>
-                <w:r>
-                  <w:rPr>
-                    <w:b/>
-                    <w:bCs/>
-                    <w:noProof/>
-                    <w:sz w:val="32"/>
-                    <w:szCs w:val="32"/>
-                  </w:rPr>
-                  <w:drawing>
-                    <wp:inline distT="0" distB="0" distL="0" distR="0" wp14:anchorId="6334CD54" wp14:editId="7912E337">
-                      <wp:extent cx="2429301" cy="2429301"/>
-                      <wp:effectExtent l="0" t="0" r="9525" b="9525"/>
-                      <wp:docPr id="16" name="Billede 6"/>
-                      <wp:cNvGraphicFramePr>
-                        <a:graphicFrameLocks xmlns:a="http://schemas.openxmlformats.org/drawingml/2006/main" noChangeAspect="1"/>
-                      </wp:cNvGraphicFramePr>
-                      <a:graphic xmlns:a="http://schemas.openxmlformats.org/drawingml/2006/main">
-                        <a:graphicData uri="http://schemas.openxmlformats.org/drawingml/2006/picture">
-                          <pic:pic xmlns:pic="http://schemas.openxmlformats.org/drawingml/2006/picture">
-                            <pic:nvPicPr>
-                              <pic:cNvPr id="0" name="Picture 6"/>
-                              <pic:cNvPicPr>
-                                <a:picLocks noChangeAspect="1" noChangeArrowheads="1"/>
-                              </pic:cNvPicPr>
-                            </pic:nvPicPr>
-                            <pic:blipFill>
-                              <a:blip r:embed="rId8">
-                                <a:extLst>
-                                  <a:ext uri="{28A0092B-C50C-407E-A947-70E740481C1C}">
-                                    <a14:useLocalDpi xmlns:a14="http://schemas.microsoft.com/office/drawing/2010/main" val="0"/>
-                                  </a:ext>
-                                </a:extLst>
-                              </a:blip>
-                              <a:srcRect/>
-                              <a:stretch>
-                                <a:fillRect/>
-                              </a:stretch>
-                            </pic:blipFill>
-                            <pic:spPr bwMode="auto">
-                              <a:xfrm>
-                                <a:off x="0" y="0"/>
-                                <a:ext cx="2436294" cy="2436294"/>
-                              </a:xfrm>
-                              <a:prstGeom prst="rect">
-                                <a:avLst/>
-                              </a:prstGeom>
-                              <a:noFill/>
-                              <a:ln>
-                                <a:noFill/>
-                              </a:ln>
-                            </pic:spPr>
-                          </pic:pic>
-                        </a:graphicData>
-                      </a:graphic>
-                    </wp:inline>
-                  </w:drawing>
-                </w:r>
-              </w:sdtContent>
-            </w:sdt>
-          </w:p>
-        </w:tc>
-      </w:tr>
-    </w:tbl>
+    <w:p>
+      <w:pPr>
+        <w:jc w:val="center"/>
+        <w:rPr>
+          <w:b/>
+          <w:bCs/>
+          <w:sz w:val="32"/>
+          <w:szCs w:val="32"/>
+        </w:rPr>
+      </w:pPr>
+      <w:sdt>
+        <w:sdtPr>
+          <w:rPr>
+            <w:b/>
+            <w:bCs/>
+            <w:sz w:val="32"/>
+            <w:szCs w:val="32"/>
+          </w:rPr>
+          <w:alias w:val="Osteotomy1"/>
+          <w:tag w:val="Osteotomy1"/>
+          <w:id w:val="-50460833"/>
+          <w:showingPlcHdr/>
+          <w:picture/>
+        </w:sdtPr>
+        <w:sdtContent>
+          <w:r>
+            <w:rPr>
+              <w:b/>
+              <w:bCs/>
+              <w:noProof/>
+              <w:sz w:val="32"/>
+              <w:szCs w:val="32"/>
+            </w:rPr>
+            <w:drawing>
+              <wp:inline distT="0" distB="0" distL="0" distR="0" wp14:anchorId="6D92B6F1" wp14:editId="30813E60">
+                <wp:extent cx="2581275" cy="2581275"/>
+                <wp:effectExtent l="0" t="0" r="9525" b="9525"/>
+                <wp:docPr id="12" name="Billede 2"/>
+                <wp:cNvGraphicFramePr>
+                  <a:graphicFrameLocks xmlns:a="http://schemas.openxmlformats.org/drawingml/2006/main" noChangeAspect="1"/>
+                </wp:cNvGraphicFramePr>
+                <a:graphic xmlns:a="http://schemas.openxmlformats.org/drawingml/2006/main">
+                  <a:graphicData uri="http://schemas.openxmlformats.org/drawingml/2006/picture">
+                    <pic:pic xmlns:pic="http://schemas.openxmlformats.org/drawingml/2006/picture">
+                      <pic:nvPicPr>
+                        <pic:cNvPr id="0" name="Picture 2"/>
+                        <pic:cNvPicPr>
+                          <a:picLocks noChangeAspect="1" noChangeArrowheads="1"/>
+                        </pic:cNvPicPr>
+                      </pic:nvPicPr>
+                      <pic:blipFill>
+                        <a:blip r:embed="rId8">
+                          <a:extLst>
+                            <a:ext uri="{28A0092B-C50C-407E-A947-70E740481C1C}">
+                              <a14:useLocalDpi xmlns:a14="http://schemas.microsoft.com/office/drawing/2010/main" val="0"/>
+                            </a:ext>
+                          </a:extLst>
+                        </a:blip>
+                        <a:srcRect/>
+                        <a:stretch>
+                          <a:fillRect/>
+                        </a:stretch>
+                      </pic:blipFill>
+                      <pic:spPr bwMode="auto">
+                        <a:xfrm>
+                          <a:off x="0" y="0"/>
+                          <a:ext cx="2581275" cy="2581275"/>
+                        </a:xfrm>
+                        <a:prstGeom prst="rect">
+                          <a:avLst/>
+                        </a:prstGeom>
+                        <a:noFill/>
+                        <a:ln>
+                          <a:noFill/>
+                        </a:ln>
+                      </pic:spPr>
+                    </pic:pic>
+                  </a:graphicData>
+                </a:graphic>
+              </wp:inline>
+            </w:drawing>
+          </w:r>
+        </w:sdtContent>
+      </w:sdt>
+      <w:r>
+        <w:rPr>
+          <w:noProof/>
+        </w:rPr>
+        <w:t xml:space="preserve"> </w:t>
+      </w:r>
+      <w:sdt>
+        <w:sdtPr>
+          <w:rPr>
+            <w:b/>
+            <w:bCs/>
+            <w:sz w:val="32"/>
+            <w:szCs w:val="32"/>
+          </w:rPr>
+          <w:alias w:val="Osteotomy2"/>
+          <w:tag w:val="Osteotomy2"/>
+          <w:id w:val="350699397"/>
+          <w:showingPlcHdr/>
+          <w:picture/>
+        </w:sdtPr>
+        <w:sdtContent>
+          <w:r>
+            <w:rPr>
+              <w:b/>
+              <w:bCs/>
+              <w:noProof/>
+              <w:sz w:val="32"/>
+              <w:szCs w:val="32"/>
+            </w:rPr>
+            <w:drawing>
+              <wp:inline distT="0" distB="0" distL="0" distR="0" wp14:anchorId="63CDD8C9" wp14:editId="6B02932C">
+                <wp:extent cx="2562225" cy="2562225"/>
+                <wp:effectExtent l="0" t="0" r="9525" b="9525"/>
+                <wp:docPr id="13" name="Billede 3"/>
+                <wp:cNvGraphicFramePr>
+                  <a:graphicFrameLocks xmlns:a="http://schemas.openxmlformats.org/drawingml/2006/main" noChangeAspect="1"/>
+                </wp:cNvGraphicFramePr>
+                <a:graphic xmlns:a="http://schemas.openxmlformats.org/drawingml/2006/main">
+                  <a:graphicData uri="http://schemas.openxmlformats.org/drawingml/2006/picture">
+                    <pic:pic xmlns:pic="http://schemas.openxmlformats.org/drawingml/2006/picture">
+                      <pic:nvPicPr>
+                        <pic:cNvPr id="0" name="Picture 3"/>
+                        <pic:cNvPicPr>
+                          <a:picLocks noChangeAspect="1" noChangeArrowheads="1"/>
+                        </pic:cNvPicPr>
+                      </pic:nvPicPr>
+                      <pic:blipFill>
+                        <a:blip r:embed="rId8">
+                          <a:extLst>
+                            <a:ext uri="{28A0092B-C50C-407E-A947-70E740481C1C}">
+                              <a14:useLocalDpi xmlns:a14="http://schemas.microsoft.com/office/drawing/2010/main" val="0"/>
+                            </a:ext>
+                          </a:extLst>
+                        </a:blip>
+                        <a:srcRect/>
+                        <a:stretch>
+                          <a:fillRect/>
+                        </a:stretch>
+                      </pic:blipFill>
+                      <pic:spPr bwMode="auto">
+                        <a:xfrm>
+                          <a:off x="0" y="0"/>
+                          <a:ext cx="2562225" cy="2562225"/>
+                        </a:xfrm>
+                        <a:prstGeom prst="rect">
+                          <a:avLst/>
+                        </a:prstGeom>
+                        <a:noFill/>
+                        <a:ln>
+                          <a:noFill/>
+                        </a:ln>
+                      </pic:spPr>
+                    </pic:pic>
+                  </a:graphicData>
+                </a:graphic>
+              </wp:inline>
+            </w:drawing>
+          </w:r>
+        </w:sdtContent>
+      </w:sdt>
+    </w:p>
+    <w:p>
+      <w:pPr>
+        <w:jc w:val="center"/>
+      </w:pPr>
+      <w:sdt>
+        <w:sdtPr>
+          <w:rPr>
+            <w:b/>
+            <w:bCs/>
+            <w:sz w:val="32"/>
+            <w:szCs w:val="32"/>
+          </w:rPr>
+          <w:alias w:val="Osteotomy3"/>
+          <w:tag w:val="Osteotomy3"/>
+          <w:id w:val="1352452021"/>
+          <w:showingPlcHdr/>
+          <w:picture/>
+        </w:sdtPr>
+        <w:sdtContent>
+          <w:r>
+            <w:rPr>
+              <w:b/>
+              <w:bCs/>
+              <w:noProof/>
+              <w:sz w:val="32"/>
+              <w:szCs w:val="32"/>
+            </w:rPr>
+            <w:drawing>
+              <wp:inline distT="0" distB="0" distL="0" distR="0" wp14:anchorId="0813C1D1" wp14:editId="78FF1BF4">
+                <wp:extent cx="2456597" cy="2456597"/>
+                <wp:effectExtent l="0" t="0" r="1270" b="1270"/>
+                <wp:docPr id="15" name="Billede 5"/>
+                <wp:cNvGraphicFramePr>
+                  <a:graphicFrameLocks xmlns:a="http://schemas.openxmlformats.org/drawingml/2006/main" noChangeAspect="1"/>
+                </wp:cNvGraphicFramePr>
+                <a:graphic xmlns:a="http://schemas.openxmlformats.org/drawingml/2006/main">
+                  <a:graphicData uri="http://schemas.openxmlformats.org/drawingml/2006/picture">
+                    <pic:pic xmlns:pic="http://schemas.openxmlformats.org/drawingml/2006/picture">
+                      <pic:nvPicPr>
+                        <pic:cNvPr id="0" name="Picture 5"/>
+                        <pic:cNvPicPr>
+                          <a:picLocks noChangeAspect="1" noChangeArrowheads="1"/>
+                        </pic:cNvPicPr>
+                      </pic:nvPicPr>
+                      <pic:blipFill>
+                        <a:blip r:embed="rId8">
+                          <a:extLst>
+                            <a:ext uri="{28A0092B-C50C-407E-A947-70E740481C1C}">
+                              <a14:useLocalDpi xmlns:a14="http://schemas.microsoft.com/office/drawing/2010/main" val="0"/>
+                            </a:ext>
+                          </a:extLst>
+                        </a:blip>
+                        <a:srcRect/>
+                        <a:stretch>
+                          <a:fillRect/>
+                        </a:stretch>
+                      </pic:blipFill>
+                      <pic:spPr bwMode="auto">
+                        <a:xfrm>
+                          <a:off x="0" y="0"/>
+                          <a:ext cx="2466807" cy="2466807"/>
+                        </a:xfrm>
+                        <a:prstGeom prst="rect">
+                          <a:avLst/>
+                        </a:prstGeom>
+                        <a:noFill/>
+                        <a:ln>
+                          <a:noFill/>
+                        </a:ln>
+                      </pic:spPr>
+                    </pic:pic>
+                  </a:graphicData>
+                </a:graphic>
+              </wp:inline>
+            </w:drawing>
+          </w:r>
+        </w:sdtContent>
+      </w:sdt>
+      <w:r>
+        <w:rPr>
+          <w:b/>
+          <w:bCs/>
+          <w:sz w:val="32"/>
+          <w:szCs w:val="32"/>
+        </w:rPr>
+        <w:t xml:space="preserve"> </w:t>
+      </w:r>
+      <w:sdt>
+        <w:sdtPr>
+          <w:rPr>
+            <w:b/>
+            <w:bCs/>
+            <w:sz w:val="32"/>
+            <w:szCs w:val="32"/>
+          </w:rPr>
+          <w:alias w:val="Osteotomy4"/>
+          <w:tag w:val="Osteotomy4"/>
+          <w:id w:val="-729453344"/>
+          <w:showingPlcHdr/>
+          <w:picture/>
+        </w:sdtPr>
+        <w:sdtContent>
+          <w:r>
+            <w:rPr>
+              <w:b/>
+              <w:bCs/>
+              <w:noProof/>
+              <w:sz w:val="32"/>
+              <w:szCs w:val="32"/>
+            </w:rPr>
+            <w:drawing>
+              <wp:inline distT="0" distB="0" distL="0" distR="0" wp14:anchorId="6856A870" wp14:editId="5F88C9D8">
+                <wp:extent cx="2429301" cy="2429301"/>
+                <wp:effectExtent l="0" t="0" r="9525" b="9525"/>
+                <wp:docPr id="16" name="Billede 6"/>
+                <wp:cNvGraphicFramePr>
+                  <a:graphicFrameLocks xmlns:a="http://schemas.openxmlformats.org/drawingml/2006/main" noChangeAspect="1"/>
+                </wp:cNvGraphicFramePr>
+                <a:graphic xmlns:a="http://schemas.openxmlformats.org/drawingml/2006/main">
+                  <a:graphicData uri="http://schemas.openxmlformats.org/drawingml/2006/picture">
+                    <pic:pic xmlns:pic="http://schemas.openxmlformats.org/drawingml/2006/picture">
+                      <pic:nvPicPr>
+                        <pic:cNvPr id="0" name="Picture 6"/>
+                        <pic:cNvPicPr>
+                          <a:picLocks noChangeAspect="1" noChangeArrowheads="1"/>
+                        </pic:cNvPicPr>
+                      </pic:nvPicPr>
+                      <pic:blipFill>
+                        <a:blip r:embed="rId8">
+                          <a:extLst>
+                            <a:ext uri="{28A0092B-C50C-407E-A947-70E740481C1C}">
+                              <a14:useLocalDpi xmlns:a14="http://schemas.microsoft.com/office/drawing/2010/main" val="0"/>
+                            </a:ext>
+                          </a:extLst>
+                        </a:blip>
+                        <a:srcRect/>
+                        <a:stretch>
+                          <a:fillRect/>
+                        </a:stretch>
+                      </pic:blipFill>
+                      <pic:spPr bwMode="auto">
+                        <a:xfrm>
+                          <a:off x="0" y="0"/>
+                          <a:ext cx="2436294" cy="2436294"/>
+                        </a:xfrm>
+                        <a:prstGeom prst="rect">
+                          <a:avLst/>
+                        </a:prstGeom>
+                        <a:noFill/>
+                        <a:ln>
+                          <a:noFill/>
+                        </a:ln>
+                      </pic:spPr>
+                    </pic:pic>
+                  </a:graphicData>
+                </a:graphic>
+              </wp:inline>
+            </w:drawing>
+          </w:r>
+        </w:sdtContent>
+      </w:sdt>
+    </w:p>
     <w:bookmarkStart w:id="4" w:name="_Hlk115260433"/>
     <w:bookmarkEnd w:id="3"/>
     <w:p>
@@ -3427,7 +3304,7 @@
         <mc:AlternateContent>
           <mc:Choice Requires="wps">
             <w:drawing>
-              <wp:anchor distT="0" distB="0" distL="114300" distR="114300" simplePos="0" relativeHeight="251670528" behindDoc="0" locked="0" layoutInCell="1" allowOverlap="1" wp14:anchorId="711DBCF5" wp14:editId="1CE6EEC1">
+              <wp:anchor distT="0" distB="0" distL="114300" distR="114300" simplePos="0" relativeHeight="251688960" behindDoc="0" locked="0" layoutInCell="1" allowOverlap="1" wp14:anchorId="2A94349E" wp14:editId="12B3592F">
                 <wp:simplePos x="0" y="0"/>
                 <wp:positionH relativeFrom="column">
                   <wp:posOffset>0</wp:posOffset>
@@ -3491,7 +3368,7 @@
           </mc:Choice>
           <mc:Fallback>
             <w:pict>
-              <v:roundrect w14:anchorId="3C9C8FFE" id="Rektangel: afrundede hjørner 21" o:spid="_x0000_s1026" style="position:absolute;margin-left:0;margin-top:-.05pt;width:141.85pt;height:8.6pt;z-index:251670528;visibility:visible;mso-wrap-style:square;mso-wrap-distance-left:9pt;mso-wrap-distance-top:0;mso-wrap-distance-right:9pt;mso-wrap-distance-bottom:0;mso-position-horizontal:absolute;mso-position-horizontal-relative:text;mso-position-vertical:absolute;mso-position-vertical-relative:text;v-text-anchor:middle" arcsize="10923f" o:gfxdata="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" fillcolor="#00b0f0" strokecolor="#00b0f0" strokeweight="1pt">
+              <v:roundrect w14:anchorId="5042B5BE" id="Rektangel: afrundede hjørner 21" o:spid="_x0000_s1026" style="position:absolute;margin-left:0;margin-top:-.05pt;width:141.85pt;height:8.6pt;z-index:251688960;visibility:visible;mso-wrap-style:square;mso-wrap-distance-left:9pt;mso-wrap-distance-top:0;mso-wrap-distance-right:9pt;mso-wrap-distance-bottom:0;mso-position-horizontal:absolute;mso-position-horizontal-relative:text;mso-position-vertical:absolute;mso-position-vertical-relative:text;v-text-anchor:middle" arcsize="10923f" o:gfxdata="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" fillcolor="#00b0f0" strokecolor="#00b0f0" strokeweight="1pt">
                 <v:stroke joinstyle="miter"/>
               </v:roundrect>
             </w:pict>
@@ -3499,366 +3376,333 @@
         </mc:AlternateContent>
       </w:r>
     </w:p>
-    <w:tbl>
-      <w:tblPr>
-        <w:tblStyle w:val="Tabel-Gitter"/>
-        <w:tblW w:w="13320" w:type="dxa"/>
-        <w:tblBorders>
-          <w:top w:val="none" w:sz="0" w:space="0" w:color="auto"/>
-          <w:left w:val="none" w:sz="0" w:space="0" w:color="auto"/>
-          <w:bottom w:val="none" w:sz="0" w:space="0" w:color="auto"/>
-          <w:right w:val="none" w:sz="0" w:space="0" w:color="auto"/>
-          <w:insideH w:val="none" w:sz="0" w:space="0" w:color="auto"/>
-          <w:insideV w:val="none" w:sz="0" w:space="0" w:color="auto"/>
-        </w:tblBorders>
-        <w:tblLook w:val="04A0" w:firstRow="1" w:lastRow="0" w:firstColumn="1" w:lastColumn="0" w:noHBand="0" w:noVBand="1"/>
-      </w:tblPr>
-      <w:tblGrid>
-        <w:gridCol w:w="13320"/>
-      </w:tblGrid>
-      <w:tr>
-        <w:trPr>
-          <w:trHeight w:val="4236"/>
-        </w:trPr>
-        <w:tc>
-          <w:tcPr>
-            <w:tcW w:w="13320" w:type="dxa"/>
-          </w:tcPr>
-          <w:p>
-            <w:pPr>
-              <w:jc w:val="center"/>
-              <w:rPr>
-                <w:b/>
-                <w:bCs/>
-                <w:sz w:val="32"/>
-                <w:szCs w:val="32"/>
-              </w:rPr>
-            </w:pPr>
-            <w:sdt>
-              <w:sdtPr>
-                <w:rPr>
-                  <w:b/>
-                  <w:bCs/>
-                  <w:sz w:val="32"/>
-                  <w:szCs w:val="32"/>
-                </w:rPr>
-                <w:alias w:val="PlannedOutcome1"/>
-                <w:tag w:val="PlannedOutcome1"/>
-                <w:id w:val="503484562"/>
-                <w:showingPlcHdr/>
-                <w:picture/>
-              </w:sdtPr>
-              <w:sdtEndPr/>
-              <w:sdtContent>
-                <w:r>
-                  <w:rPr>
-                    <w:b/>
-                    <w:bCs/>
-                    <w:noProof/>
-                    <w:sz w:val="32"/>
-                    <w:szCs w:val="32"/>
-                  </w:rPr>
-                  <w:drawing>
-                    <wp:inline distT="0" distB="0" distL="0" distR="0" wp14:anchorId="61BAB4D8" wp14:editId="52B8A78C">
-                      <wp:extent cx="2581275" cy="2581275"/>
-                      <wp:effectExtent l="0" t="0" r="9525" b="9525"/>
-                      <wp:docPr id="34" name="Billede 2"/>
-                      <wp:cNvGraphicFramePr>
-                        <a:graphicFrameLocks xmlns:a="http://schemas.openxmlformats.org/drawingml/2006/main" noChangeAspect="1"/>
-                      </wp:cNvGraphicFramePr>
-                      <a:graphic xmlns:a="http://schemas.openxmlformats.org/drawingml/2006/main">
-                        <a:graphicData uri="http://schemas.openxmlformats.org/drawingml/2006/picture">
-                          <pic:pic xmlns:pic="http://schemas.openxmlformats.org/drawingml/2006/picture">
-                            <pic:nvPicPr>
-                              <pic:cNvPr id="0" name="Picture 2"/>
-                              <pic:cNvPicPr>
-                                <a:picLocks noChangeAspect="1" noChangeArrowheads="1"/>
-                              </pic:cNvPicPr>
-                            </pic:nvPicPr>
-                            <pic:blipFill>
-                              <a:blip r:embed="rId8">
-                                <a:extLst>
-                                  <a:ext uri="{28A0092B-C50C-407E-A947-70E740481C1C}">
-                                    <a14:useLocalDpi xmlns:a14="http://schemas.microsoft.com/office/drawing/2010/main" val="0"/>
-                                  </a:ext>
-                                </a:extLst>
-                              </a:blip>
-                              <a:srcRect/>
-                              <a:stretch>
-                                <a:fillRect/>
-                              </a:stretch>
-                            </pic:blipFill>
-                            <pic:spPr bwMode="auto">
-                              <a:xfrm>
-                                <a:off x="0" y="0"/>
-                                <a:ext cx="2581275" cy="2581275"/>
-                              </a:xfrm>
-                              <a:prstGeom prst="rect">
-                                <a:avLst/>
-                              </a:prstGeom>
-                              <a:noFill/>
-                              <a:ln>
-                                <a:noFill/>
-                              </a:ln>
-                            </pic:spPr>
-                          </pic:pic>
-                        </a:graphicData>
-                      </a:graphic>
-                    </wp:inline>
-                  </w:drawing>
-                </w:r>
-              </w:sdtContent>
-            </w:sdt>
-            <w:sdt>
-              <w:sdtPr>
-                <w:rPr>
-                  <w:b/>
-                  <w:bCs/>
-                  <w:sz w:val="32"/>
-                  <w:szCs w:val="32"/>
-                </w:rPr>
-                <w:alias w:val="PlannedOutcome2"/>
-                <w:tag w:val="PlannedOutcome2"/>
-                <w:id w:val="2101369592"/>
-                <w:showingPlcHdr/>
-                <w:picture/>
-              </w:sdtPr>
-              <w:sdtEndPr/>
-              <w:sdtContent>
-                <w:r>
-                  <w:rPr>
-                    <w:b/>
-                    <w:bCs/>
-                    <w:noProof/>
-                    <w:sz w:val="32"/>
-                    <w:szCs w:val="32"/>
-                  </w:rPr>
-                  <w:drawing>
-                    <wp:inline distT="0" distB="0" distL="0" distR="0" wp14:anchorId="110080FA" wp14:editId="5B60A580">
-                      <wp:extent cx="2562225" cy="2562225"/>
-                      <wp:effectExtent l="0" t="0" r="9525" b="9525"/>
-                      <wp:docPr id="35" name="Billede 3"/>
-                      <wp:cNvGraphicFramePr>
-                        <a:graphicFrameLocks xmlns:a="http://schemas.openxmlformats.org/drawingml/2006/main" noChangeAspect="1"/>
-                      </wp:cNvGraphicFramePr>
-                      <a:graphic xmlns:a="http://schemas.openxmlformats.org/drawingml/2006/main">
-                        <a:graphicData uri="http://schemas.openxmlformats.org/drawingml/2006/picture">
-                          <pic:pic xmlns:pic="http://schemas.openxmlformats.org/drawingml/2006/picture">
-                            <pic:nvPicPr>
-                              <pic:cNvPr id="0" name="Picture 3"/>
-                              <pic:cNvPicPr>
-                                <a:picLocks noChangeAspect="1" noChangeArrowheads="1"/>
-                              </pic:cNvPicPr>
-                            </pic:nvPicPr>
-                            <pic:blipFill>
-                              <a:blip r:embed="rId8">
-                                <a:extLst>
-                                  <a:ext uri="{28A0092B-C50C-407E-A947-70E740481C1C}">
-                                    <a14:useLocalDpi xmlns:a14="http://schemas.microsoft.com/office/drawing/2010/main" val="0"/>
-                                  </a:ext>
-                                </a:extLst>
-                              </a:blip>
-                              <a:srcRect/>
-                              <a:stretch>
-                                <a:fillRect/>
-                              </a:stretch>
-                            </pic:blipFill>
-                            <pic:spPr bwMode="auto">
-                              <a:xfrm>
-                                <a:off x="0" y="0"/>
-                                <a:ext cx="2562225" cy="2562225"/>
-                              </a:xfrm>
-                              <a:prstGeom prst="rect">
-                                <a:avLst/>
-                              </a:prstGeom>
-                              <a:noFill/>
-                              <a:ln>
-                                <a:noFill/>
-                              </a:ln>
-                            </pic:spPr>
-                          </pic:pic>
-                        </a:graphicData>
-                      </a:graphic>
-                    </wp:inline>
-                  </w:drawing>
-                </w:r>
-              </w:sdtContent>
-            </w:sdt>
-          </w:p>
-        </w:tc>
-      </w:tr>
-      <w:tr>
-        <w:trPr>
-          <w:trHeight w:val="3891"/>
-        </w:trPr>
-        <w:tc>
-          <w:tcPr>
-            <w:tcW w:w="13320" w:type="dxa"/>
-          </w:tcPr>
-          <w:p>
-            <w:pPr>
-              <w:jc w:val="center"/>
-              <w:rPr>
-                <w:b/>
-                <w:bCs/>
-                <w:sz w:val="32"/>
-                <w:szCs w:val="32"/>
-              </w:rPr>
-            </w:pPr>
-            <w:sdt>
-              <w:sdtPr>
-                <w:rPr>
-                  <w:b/>
-                  <w:bCs/>
-                  <w:sz w:val="32"/>
-                  <w:szCs w:val="32"/>
-                </w:rPr>
-                <w:alias w:val="PlannedOutcome3"/>
-                <w:tag w:val="PlannedOutcome3"/>
-                <w:id w:val="752400567"/>
-                <w:showingPlcHdr/>
-                <w:picture/>
-              </w:sdtPr>
-              <w:sdtEndPr/>
-              <w:sdtContent>
-                <w:r>
-                  <w:rPr>
-                    <w:b/>
-                    <w:bCs/>
-                    <w:noProof/>
-                    <w:sz w:val="32"/>
-                    <w:szCs w:val="32"/>
-                  </w:rPr>
-                  <w:drawing>
-                    <wp:inline distT="0" distB="0" distL="0" distR="0" wp14:anchorId="25B9FF8F" wp14:editId="60904D9C">
-                      <wp:extent cx="2442949" cy="2442949"/>
-                      <wp:effectExtent l="0" t="0" r="0" b="0"/>
-                      <wp:docPr id="36" name="Billede 5"/>
-                      <wp:cNvGraphicFramePr>
-                        <a:graphicFrameLocks xmlns:a="http://schemas.openxmlformats.org/drawingml/2006/main" noChangeAspect="1"/>
-                      </wp:cNvGraphicFramePr>
-                      <a:graphic xmlns:a="http://schemas.openxmlformats.org/drawingml/2006/main">
-                        <a:graphicData uri="http://schemas.openxmlformats.org/drawingml/2006/picture">
-                          <pic:pic xmlns:pic="http://schemas.openxmlformats.org/drawingml/2006/picture">
-                            <pic:nvPicPr>
-                              <pic:cNvPr id="0" name="Picture 5"/>
-                              <pic:cNvPicPr>
-                                <a:picLocks noChangeAspect="1" noChangeArrowheads="1"/>
-                              </pic:cNvPicPr>
-                            </pic:nvPicPr>
-                            <pic:blipFill>
-                              <a:blip r:embed="rId8">
-                                <a:extLst>
-                                  <a:ext uri="{28A0092B-C50C-407E-A947-70E740481C1C}">
-                                    <a14:useLocalDpi xmlns:a14="http://schemas.microsoft.com/office/drawing/2010/main" val="0"/>
-                                  </a:ext>
-                                </a:extLst>
-                              </a:blip>
-                              <a:srcRect/>
-                              <a:stretch>
-                                <a:fillRect/>
-                              </a:stretch>
-                            </pic:blipFill>
-                            <pic:spPr bwMode="auto">
-                              <a:xfrm>
-                                <a:off x="0" y="0"/>
-                                <a:ext cx="2449033" cy="2449033"/>
-                              </a:xfrm>
-                              <a:prstGeom prst="rect">
-                                <a:avLst/>
-                              </a:prstGeom>
-                              <a:noFill/>
-                              <a:ln>
-                                <a:noFill/>
-                              </a:ln>
-                            </pic:spPr>
-                          </pic:pic>
-                        </a:graphicData>
-                      </a:graphic>
-                    </wp:inline>
-                  </w:drawing>
-                </w:r>
-              </w:sdtContent>
-            </w:sdt>
-            <w:sdt>
-              <w:sdtPr>
-                <w:rPr>
-                  <w:b/>
-                  <w:bCs/>
-                  <w:sz w:val="32"/>
-                  <w:szCs w:val="32"/>
-                </w:rPr>
-                <w:alias w:val="PlannedOutcome4"/>
-                <w:tag w:val="PlannedOutcome4"/>
-                <w:id w:val="-1318420315"/>
-                <w:showingPlcHdr/>
-                <w:picture/>
-              </w:sdtPr>
-              <w:sdtEndPr/>
-              <w:sdtContent>
-                <w:r>
-                  <w:rPr>
-                    <w:b/>
-                    <w:bCs/>
-                    <w:noProof/>
-                    <w:sz w:val="32"/>
-                    <w:szCs w:val="32"/>
-                  </w:rPr>
-                  <w:drawing>
-                    <wp:inline distT="0" distB="0" distL="0" distR="0" wp14:anchorId="3DABE21C" wp14:editId="3983839C">
-                      <wp:extent cx="2429302" cy="2429302"/>
-                      <wp:effectExtent l="0" t="0" r="9525" b="9525"/>
-                      <wp:docPr id="37" name="Billede 6"/>
-                      <wp:cNvGraphicFramePr>
-                        <a:graphicFrameLocks xmlns:a="http://schemas.openxmlformats.org/drawingml/2006/main" noChangeAspect="1"/>
-                      </wp:cNvGraphicFramePr>
-                      <a:graphic xmlns:a="http://schemas.openxmlformats.org/drawingml/2006/main">
-                        <a:graphicData uri="http://schemas.openxmlformats.org/drawingml/2006/picture">
-                          <pic:pic xmlns:pic="http://schemas.openxmlformats.org/drawingml/2006/picture">
-                            <pic:nvPicPr>
-                              <pic:cNvPr id="0" name="Picture 6"/>
-                              <pic:cNvPicPr>
-                                <a:picLocks noChangeAspect="1" noChangeArrowheads="1"/>
-                              </pic:cNvPicPr>
-                            </pic:nvPicPr>
-                            <pic:blipFill>
-                              <a:blip r:embed="rId8">
-                                <a:extLst>
-                                  <a:ext uri="{28A0092B-C50C-407E-A947-70E740481C1C}">
-                                    <a14:useLocalDpi xmlns:a14="http://schemas.microsoft.com/office/drawing/2010/main" val="0"/>
-                                  </a:ext>
-                                </a:extLst>
-                              </a:blip>
-                              <a:srcRect/>
-                              <a:stretch>
-                                <a:fillRect/>
-                              </a:stretch>
-                            </pic:blipFill>
-                            <pic:spPr bwMode="auto">
-                              <a:xfrm>
-                                <a:off x="0" y="0"/>
-                                <a:ext cx="2434067" cy="2434067"/>
-                              </a:xfrm>
-                              <a:prstGeom prst="rect">
-                                <a:avLst/>
-                              </a:prstGeom>
-                              <a:noFill/>
-                              <a:ln>
-                                <a:noFill/>
-                              </a:ln>
-                            </pic:spPr>
-                          </pic:pic>
-                        </a:graphicData>
-                      </a:graphic>
-                    </wp:inline>
-                  </w:drawing>
-                </w:r>
-              </w:sdtContent>
-            </w:sdt>
-          </w:p>
-        </w:tc>
-      </w:tr>
-    </w:tbl>
+    <w:p>
+      <w:pPr>
+        <w:jc w:val="center"/>
+        <w:rPr>
+          <w:b/>
+          <w:bCs/>
+          <w:sz w:val="32"/>
+          <w:szCs w:val="32"/>
+        </w:rPr>
+      </w:pPr>
+      <w:sdt>
+        <w:sdtPr>
+          <w:rPr>
+            <w:b/>
+            <w:bCs/>
+            <w:sz w:val="32"/>
+            <w:szCs w:val="32"/>
+          </w:rPr>
+          <w:alias w:val="PlannedOutcome1"/>
+          <w:tag w:val="PlannedOutcome1"/>
+          <w:id w:val="503484562"/>
+          <w:showingPlcHdr/>
+          <w:picture/>
+        </w:sdtPr>
+        <w:sdtContent>
+          <w:r>
+            <w:rPr>
+              <w:b/>
+              <w:bCs/>
+              <w:noProof/>
+              <w:sz w:val="32"/>
+              <w:szCs w:val="32"/>
+            </w:rPr>
+            <w:drawing>
+              <wp:inline distT="0" distB="0" distL="0" distR="0" wp14:anchorId="0977FAEB" wp14:editId="5AE1AE16">
+                <wp:extent cx="2581275" cy="2581275"/>
+                <wp:effectExtent l="0" t="0" r="9525" b="9525"/>
+                <wp:docPr id="34" name="Billede 2"/>
+                <wp:cNvGraphicFramePr>
+                  <a:graphicFrameLocks xmlns:a="http://schemas.openxmlformats.org/drawingml/2006/main" noChangeAspect="1"/>
+                </wp:cNvGraphicFramePr>
+                <a:graphic xmlns:a="http://schemas.openxmlformats.org/drawingml/2006/main">
+                  <a:graphicData uri="http://schemas.openxmlformats.org/drawingml/2006/picture">
+                    <pic:pic xmlns:pic="http://schemas.openxmlformats.org/drawingml/2006/picture">
+                      <pic:nvPicPr>
+                        <pic:cNvPr id="0" name="Picture 2"/>
+                        <pic:cNvPicPr>
+                          <a:picLocks noChangeAspect="1" noChangeArrowheads="1"/>
+                        </pic:cNvPicPr>
+                      </pic:nvPicPr>
+                      <pic:blipFill>
+                        <a:blip r:embed="rId8">
+                          <a:extLst>
+                            <a:ext uri="{28A0092B-C50C-407E-A947-70E740481C1C}">
+                              <a14:useLocalDpi xmlns:a14="http://schemas.microsoft.com/office/drawing/2010/main" val="0"/>
+                            </a:ext>
+                          </a:extLst>
+                        </a:blip>
+                        <a:srcRect/>
+                        <a:stretch>
+                          <a:fillRect/>
+                        </a:stretch>
+                      </pic:blipFill>
+                      <pic:spPr bwMode="auto">
+                        <a:xfrm>
+                          <a:off x="0" y="0"/>
+                          <a:ext cx="2581275" cy="2581275"/>
+                        </a:xfrm>
+                        <a:prstGeom prst="rect">
+                          <a:avLst/>
+                        </a:prstGeom>
+                        <a:noFill/>
+                        <a:ln>
+                          <a:noFill/>
+                        </a:ln>
+                      </pic:spPr>
+                    </pic:pic>
+                  </a:graphicData>
+                </a:graphic>
+              </wp:inline>
+            </w:drawing>
+          </w:r>
+        </w:sdtContent>
+      </w:sdt>
+      <w:r>
+        <w:rPr>
+          <w:noProof/>
+        </w:rPr>
+        <w:t xml:space="preserve"> </w:t>
+      </w:r>
+      <w:sdt>
+        <w:sdtPr>
+          <w:rPr>
+            <w:b/>
+            <w:bCs/>
+            <w:sz w:val="32"/>
+            <w:szCs w:val="32"/>
+          </w:rPr>
+          <w:alias w:val="PlannedOutcome2"/>
+          <w:tag w:val="PlannedOutcome2"/>
+          <w:id w:val="2101369592"/>
+          <w:showingPlcHdr/>
+          <w:picture/>
+        </w:sdtPr>
+        <w:sdtContent>
+          <w:r>
+            <w:rPr>
+              <w:b/>
+              <w:bCs/>
+              <w:noProof/>
+              <w:sz w:val="32"/>
+              <w:szCs w:val="32"/>
+            </w:rPr>
+            <w:drawing>
+              <wp:inline distT="0" distB="0" distL="0" distR="0" wp14:anchorId="33D96B0A" wp14:editId="36EC231E">
+                <wp:extent cx="2562225" cy="2562225"/>
+                <wp:effectExtent l="0" t="0" r="9525" b="9525"/>
+                <wp:docPr id="35" name="Billede 3"/>
+                <wp:cNvGraphicFramePr>
+                  <a:graphicFrameLocks xmlns:a="http://schemas.openxmlformats.org/drawingml/2006/main" noChangeAspect="1"/>
+                </wp:cNvGraphicFramePr>
+                <a:graphic xmlns:a="http://schemas.openxmlformats.org/drawingml/2006/main">
+                  <a:graphicData uri="http://schemas.openxmlformats.org/drawingml/2006/picture">
+                    <pic:pic xmlns:pic="http://schemas.openxmlformats.org/drawingml/2006/picture">
+                      <pic:nvPicPr>
+                        <pic:cNvPr id="0" name="Picture 3"/>
+                        <pic:cNvPicPr>
+                          <a:picLocks noChangeAspect="1" noChangeArrowheads="1"/>
+                        </pic:cNvPicPr>
+                      </pic:nvPicPr>
+                      <pic:blipFill>
+                        <a:blip r:embed="rId8">
+                          <a:extLst>
+                            <a:ext uri="{28A0092B-C50C-407E-A947-70E740481C1C}">
+                              <a14:useLocalDpi xmlns:a14="http://schemas.microsoft.com/office/drawing/2010/main" val="0"/>
+                            </a:ext>
+                          </a:extLst>
+                        </a:blip>
+                        <a:srcRect/>
+                        <a:stretch>
+                          <a:fillRect/>
+                        </a:stretch>
+                      </pic:blipFill>
+                      <pic:spPr bwMode="auto">
+                        <a:xfrm>
+                          <a:off x="0" y="0"/>
+                          <a:ext cx="2562225" cy="2562225"/>
+                        </a:xfrm>
+                        <a:prstGeom prst="rect">
+                          <a:avLst/>
+                        </a:prstGeom>
+                        <a:noFill/>
+                        <a:ln>
+                          <a:noFill/>
+                        </a:ln>
+                      </pic:spPr>
+                    </pic:pic>
+                  </a:graphicData>
+                </a:graphic>
+              </wp:inline>
+            </w:drawing>
+          </w:r>
+        </w:sdtContent>
+      </w:sdt>
+    </w:p>
+    <w:p>
+      <w:pPr>
+        <w:jc w:val="center"/>
+      </w:pPr>
+      <w:sdt>
+        <w:sdtPr>
+          <w:rPr>
+            <w:b/>
+            <w:bCs/>
+            <w:sz w:val="32"/>
+            <w:szCs w:val="32"/>
+          </w:rPr>
+          <w:alias w:val="PlannedOutcome3"/>
+          <w:tag w:val="PlannedOutcome3"/>
+          <w:id w:val="752400567"/>
+          <w:showingPlcHdr/>
+          <w:picture/>
+        </w:sdtPr>
+        <w:sdtContent>
+          <w:r>
+            <w:rPr>
+              <w:b/>
+              <w:bCs/>
+              <w:noProof/>
+              <w:sz w:val="32"/>
+              <w:szCs w:val="32"/>
+            </w:rPr>
+            <w:drawing>
+              <wp:inline distT="0" distB="0" distL="0" distR="0" wp14:anchorId="6D3AE1F5" wp14:editId="06FB5291">
+                <wp:extent cx="2442949" cy="2442949"/>
+                <wp:effectExtent l="0" t="0" r="0" b="0"/>
+                <wp:docPr id="36" name="Billede 5"/>
+                <wp:cNvGraphicFramePr>
+                  <a:graphicFrameLocks xmlns:a="http://schemas.openxmlformats.org/drawingml/2006/main" noChangeAspect="1"/>
+                </wp:cNvGraphicFramePr>
+                <a:graphic xmlns:a="http://schemas.openxmlformats.org/drawingml/2006/main">
+                  <a:graphicData uri="http://schemas.openxmlformats.org/drawingml/2006/picture">
+                    <pic:pic xmlns:pic="http://schemas.openxmlformats.org/drawingml/2006/picture">
+                      <pic:nvPicPr>
+                        <pic:cNvPr id="0" name="Picture 5"/>
+                        <pic:cNvPicPr>
+                          <a:picLocks noChangeAspect="1" noChangeArrowheads="1"/>
+                        </pic:cNvPicPr>
+                      </pic:nvPicPr>
+                      <pic:blipFill>
+                        <a:blip r:embed="rId8">
+                          <a:extLst>
+                            <a:ext uri="{28A0092B-C50C-407E-A947-70E740481C1C}">
+                              <a14:useLocalDpi xmlns:a14="http://schemas.microsoft.com/office/drawing/2010/main" val="0"/>
+                            </a:ext>
+                          </a:extLst>
+                        </a:blip>
+                        <a:srcRect/>
+                        <a:stretch>
+                          <a:fillRect/>
+                        </a:stretch>
+                      </pic:blipFill>
+                      <pic:spPr bwMode="auto">
+                        <a:xfrm>
+                          <a:off x="0" y="0"/>
+                          <a:ext cx="2449033" cy="2449033"/>
+                        </a:xfrm>
+                        <a:prstGeom prst="rect">
+                          <a:avLst/>
+                        </a:prstGeom>
+                        <a:noFill/>
+                        <a:ln>
+                          <a:noFill/>
+                        </a:ln>
+                      </pic:spPr>
+                    </pic:pic>
+                  </a:graphicData>
+                </a:graphic>
+              </wp:inline>
+            </w:drawing>
+          </w:r>
+        </w:sdtContent>
+      </w:sdt>
+      <w:r>
+        <w:rPr>
+          <w:b/>
+          <w:bCs/>
+          <w:sz w:val="32"/>
+          <w:szCs w:val="32"/>
+        </w:rPr>
+        <w:t xml:space="preserve"> </w:t>
+      </w:r>
+      <w:sdt>
+        <w:sdtPr>
+          <w:rPr>
+            <w:b/>
+            <w:bCs/>
+            <w:sz w:val="32"/>
+            <w:szCs w:val="32"/>
+          </w:rPr>
+          <w:alias w:val="PlannedOutcome4"/>
+          <w:tag w:val="PlannedOutcome4"/>
+          <w:id w:val="-1318420315"/>
+          <w:showingPlcHdr/>
+          <w:picture/>
+        </w:sdtPr>
+        <w:sdtContent>
+          <w:r>
+            <w:rPr>
+              <w:b/>
+              <w:bCs/>
+              <w:noProof/>
+              <w:sz w:val="32"/>
+              <w:szCs w:val="32"/>
+            </w:rPr>
+            <w:drawing>
+              <wp:inline distT="0" distB="0" distL="0" distR="0" wp14:anchorId="7F30F413" wp14:editId="14106D4C">
+                <wp:extent cx="2429302" cy="2429302"/>
+                <wp:effectExtent l="0" t="0" r="9525" b="9525"/>
+                <wp:docPr id="37" name="Billede 6"/>
+                <wp:cNvGraphicFramePr>
+                  <a:graphicFrameLocks xmlns:a="http://schemas.openxmlformats.org/drawingml/2006/main" noChangeAspect="1"/>
+                </wp:cNvGraphicFramePr>
+                <a:graphic xmlns:a="http://schemas.openxmlformats.org/drawingml/2006/main">
+                  <a:graphicData uri="http://schemas.openxmlformats.org/drawingml/2006/picture">
+                    <pic:pic xmlns:pic="http://schemas.openxmlformats.org/drawingml/2006/picture">
+                      <pic:nvPicPr>
+                        <pic:cNvPr id="0" name="Picture 6"/>
+                        <pic:cNvPicPr>
+                          <a:picLocks noChangeAspect="1" noChangeArrowheads="1"/>
+                        </pic:cNvPicPr>
+                      </pic:nvPicPr>
+                      <pic:blipFill>
+                        <a:blip r:embed="rId8">
+                          <a:extLst>
+                            <a:ext uri="{28A0092B-C50C-407E-A947-70E740481C1C}">
+                              <a14:useLocalDpi xmlns:a14="http://schemas.microsoft.com/office/drawing/2010/main" val="0"/>
+                            </a:ext>
+                          </a:extLst>
+                        </a:blip>
+                        <a:srcRect/>
+                        <a:stretch>
+                          <a:fillRect/>
+                        </a:stretch>
+                      </pic:blipFill>
+                      <pic:spPr bwMode="auto">
+                        <a:xfrm>
+                          <a:off x="0" y="0"/>
+                          <a:ext cx="2434067" cy="2434067"/>
+                        </a:xfrm>
+                        <a:prstGeom prst="rect">
+                          <a:avLst/>
+                        </a:prstGeom>
+                        <a:noFill/>
+                        <a:ln>
+                          <a:noFill/>
+                        </a:ln>
+                      </pic:spPr>
+                    </pic:pic>
+                  </a:graphicData>
+                </a:graphic>
+              </wp:inline>
+            </w:drawing>
+          </w:r>
+        </w:sdtContent>
+      </w:sdt>
+    </w:p>
     <w:p>
       <w:pPr>
         <w:rPr>
@@ -5674,6 +5518,7 @@
     <w:rsid w:val="002070BB"/>
     <w:rsid w:val="00237565"/>
     <w:rsid w:val="0024349A"/>
+    <w:rsid w:val="00263C11"/>
     <w:rsid w:val="00271DA7"/>
     <w:rsid w:val="002742E7"/>
     <w:rsid w:val="002C1C49"/>

</xml_diff>